<commit_message>
added information for Budyko calibration
</commit_message>
<xml_diff>
--- a/budyko_calibration/Budyko Calibration.docx
+++ b/budyko_calibration/Budyko Calibration.docx
@@ -11,9 +11,6 @@
           <w:szCs w:val="28"/>
         </w:rPr>
       </w:pPr>
-      <w:bookmarkStart w:id="0" w:name="_GoBack"/>
-      <w:bookmarkEnd w:id="0"/>
-      <w:proofErr w:type="spellStart"/>
       <w:r>
         <w:rPr>
           <w:b/>
@@ -39,65 +36,47 @@
           <w:sz w:val="28"/>
           <w:szCs w:val="28"/>
         </w:rPr>
-        <w:t>yko</w:t>
-      </w:r>
-      <w:proofErr w:type="spellEnd"/>
+        <w:t>yko Calibration</w:t>
+      </w:r>
+    </w:p>
+    <w:p/>
+    <w:p/>
+    <w:p>
       <w:r>
         <w:rPr>
           <w:b/>
           <w:bCs/>
-          <w:sz w:val="28"/>
-          <w:szCs w:val="28"/>
-        </w:rPr>
-        <w:t xml:space="preserve"> Calibration</w:t>
-      </w:r>
-    </w:p>
-    <w:p/>
-    <w:p/>
-    <w:p/>
+        </w:rPr>
+        <w:t>Hypotheses:</w:t>
+      </w:r>
+    </w:p>
+    <w:p>
+      <w:r>
+        <w:t>Budyko calibration results will be not as good fitting simulated to the observed discharge as if it is calibrated for discharge itself, but it will be an improvement against an unfitted a priori parameter run</w:t>
+      </w:r>
+      <w:r>
+        <w:t>.</w:t>
+      </w:r>
+    </w:p>
     <w:p>
       <w:r>
         <w:rPr>
           <w:b/>
           <w:bCs/>
         </w:rPr>
-        <w:t>Hypotheses:</w:t>
-      </w:r>
-    </w:p>
-    <w:p>
-      <w:proofErr w:type="spellStart"/>
-      <w:r>
-        <w:t>Budyko</w:t>
-      </w:r>
-      <w:proofErr w:type="spellEnd"/>
-      <w:r>
-        <w:t xml:space="preserve"> calibration results will be not as good fitting simulated to the observed discharge as if it is calibrated for discharge itself, but it will be an improvement against an unfitted a priori parameter run</w:t>
-      </w:r>
-      <w:r>
-        <w:t>.</w:t>
-      </w:r>
-    </w:p>
-    <w:p>
-      <w:r>
-        <w:rPr>
-          <w:b/>
-          <w:bCs/>
-        </w:rPr>
         <w:t>Advantage:</w:t>
       </w:r>
     </w:p>
     <w:p>
       <w:r>
-        <w:t xml:space="preserve">Precipitation, and evaporation is available </w:t>
-      </w:r>
-      <w:proofErr w:type="gramStart"/>
-      <w:r>
-        <w:t>everywhere</w:t>
-      </w:r>
-      <w:proofErr w:type="gramEnd"/>
-    </w:p>
-    <w:p>
-      <w:r>
+        <w:t>Precipitation, and evaporation is available everywhere</w:t>
+      </w:r>
+    </w:p>
+    <w:p>
+      <w:r>
+        <w:rPr>
+          <w:noProof/>
+        </w:rPr>
         <mc:AlternateContent>
           <mc:Choice Requires="wpg">
             <w:drawing>
@@ -569,25 +548,16 @@
     </w:p>
     <w:p>
       <w:r>
-        <w:t xml:space="preserve">Fig1: </w:t>
-      </w:r>
-      <w:proofErr w:type="spellStart"/>
-      <w:r>
-        <w:t>Budy</w:t>
+        <w:t>Fig1: Budy</w:t>
       </w:r>
       <w:r>
         <w:t>ko</w:t>
       </w:r>
-      <w:proofErr w:type="spellEnd"/>
       <w:r>
         <w:t xml:space="preserve"> function</w:t>
       </w:r>
       <w:r>
-        <w:t xml:space="preserve"> as relation between </w:t>
-      </w:r>
-      <w:proofErr w:type="spellStart"/>
-      <w:r>
-        <w:t>E</w:t>
+        <w:t xml:space="preserve"> as relation between E</w:t>
       </w:r>
       <w:r>
         <w:rPr>
@@ -595,13 +565,8 @@
         </w:rPr>
         <w:t>act</w:t>
       </w:r>
-      <w:proofErr w:type="spellEnd"/>
-      <w:r>
-        <w:t xml:space="preserve">/Precipitation and </w:t>
-      </w:r>
-      <w:proofErr w:type="spellStart"/>
-      <w:r>
-        <w:t>E</w:t>
+      <w:r>
+        <w:t>/Precipitation and E</w:t>
       </w:r>
       <w:r>
         <w:rPr>
@@ -609,7 +574,6 @@
         </w:rPr>
         <w:t>pot</w:t>
       </w:r>
-      <w:proofErr w:type="spellEnd"/>
       <w:r>
         <w:t>/Precipitation</w:t>
       </w:r>
@@ -656,25 +620,15 @@
     </w:p>
     <w:p>
       <w:r>
-        <w:t xml:space="preserve">The distance to the optimal” </w:t>
-      </w:r>
-      <w:proofErr w:type="spellStart"/>
-      <w:r>
-        <w:t>Budyko</w:t>
-      </w:r>
-      <w:proofErr w:type="spellEnd"/>
-      <w:r>
-        <w:t xml:space="preserve"> function is </w:t>
-      </w:r>
-      <w:proofErr w:type="gramStart"/>
-      <w:r>
-        <w:t>minimized</w:t>
-      </w:r>
-      <w:proofErr w:type="gramEnd"/>
+        <w:t>The distance to the optimal” Budyko function is minimized</w:t>
+      </w:r>
     </w:p>
     <w:p/>
     <w:p>
       <w:r>
+        <w:rPr>
+          <w:noProof/>
+        </w:rPr>
         <w:drawing>
           <wp:inline distT="0" distB="0" distL="0" distR="0" wp14:anchorId="421D8902" wp14:editId="1C270356">
             <wp:extent cx="4728781" cy="1581150"/>
@@ -722,19 +676,14 @@
         <w:t>2</w:t>
       </w:r>
       <w:r>
-        <w:t xml:space="preserve">: </w:t>
-      </w:r>
-      <w:proofErr w:type="spellStart"/>
-      <w:r>
-        <w:t>Budyko</w:t>
-      </w:r>
-      <w:proofErr w:type="spellEnd"/>
-      <w:r>
-        <w:t xml:space="preserve"> points of a basin at initial run</w:t>
-      </w:r>
-    </w:p>
-    <w:p>
-      <w:r>
+        <w:t>: Budyko points of a basin at initial run</w:t>
+      </w:r>
+    </w:p>
+    <w:p>
+      <w:r>
+        <w:rPr>
+          <w:noProof/>
+        </w:rPr>
         <w:drawing>
           <wp:inline distT="0" distB="0" distL="0" distR="0" wp14:anchorId="59AEDA64" wp14:editId="466EF016">
             <wp:extent cx="4600575" cy="1471001"/>
@@ -782,51 +731,22 @@
         <w:t>3</w:t>
       </w:r>
       <w:r>
-        <w:t xml:space="preserve">: </w:t>
-      </w:r>
-      <w:proofErr w:type="spellStart"/>
-      <w:r>
-        <w:t>Budyko</w:t>
-      </w:r>
-      <w:proofErr w:type="spellEnd"/>
-      <w:r>
-        <w:t xml:space="preserve"> points of a basin at initial run</w:t>
-      </w:r>
-      <w:r>
-        <w:t xml:space="preserve"> and best </w:t>
-      </w:r>
-      <w:proofErr w:type="spellStart"/>
-      <w:r>
-        <w:t>Budyko</w:t>
-      </w:r>
-      <w:proofErr w:type="spellEnd"/>
-      <w:r>
-        <w:t xml:space="preserve"> </w:t>
-      </w:r>
-      <w:proofErr w:type="gramStart"/>
-      <w:r>
-        <w:t>run</w:t>
-      </w:r>
-      <w:proofErr w:type="gramEnd"/>
+        <w:t>: Budyko points of a basin at initial run and best Budyko run</w:t>
+      </w:r>
     </w:p>
     <w:p/>
     <w:p>
       <w:r>
         <w:lastRenderedPageBreak/>
-        <w:t xml:space="preserve">If it works out, the </w:t>
-      </w:r>
-      <w:proofErr w:type="spellStart"/>
-      <w:r>
-        <w:t>Budyko</w:t>
-      </w:r>
-      <w:proofErr w:type="spellEnd"/>
-      <w:r>
-        <w:t xml:space="preserve"> calibration show better results than the Zero run, but worse than the discharge calibration.</w:t>
+        <w:t>If it works out, the Budyko calibration show better results than the Zero run, but worse than the discharge calibration.</w:t>
       </w:r>
     </w:p>
     <w:p/>
     <w:p>
       <w:r>
+        <w:rPr>
+          <w:noProof/>
+        </w:rPr>
         <w:drawing>
           <wp:inline distT="0" distB="0" distL="0" distR="0" wp14:anchorId="1DBC4DE9" wp14:editId="0AC8AE54">
             <wp:extent cx="4728210" cy="1370898"/>
@@ -875,15 +795,7 @@
         <w:t>4</w:t>
       </w:r>
       <w:r>
-        <w:t xml:space="preserve">: Discharge for observed, zero run and </w:t>
-      </w:r>
-      <w:proofErr w:type="spellStart"/>
-      <w:r>
-        <w:t>Budyko</w:t>
-      </w:r>
-      <w:proofErr w:type="spellEnd"/>
-      <w:r>
-        <w:t xml:space="preserve"> run.</w:t>
+        <w:t>: Discharge for observed, zero run and Budyko run.</w:t>
       </w:r>
     </w:p>
     <w:p/>
@@ -907,23 +819,7 @@
     </w:p>
     <w:p>
       <w:r>
-        <w:t xml:space="preserve">Because the </w:t>
-      </w:r>
-      <w:proofErr w:type="spellStart"/>
-      <w:r>
-        <w:t>Budyko</w:t>
-      </w:r>
-      <w:proofErr w:type="spellEnd"/>
-      <w:r>
-        <w:t xml:space="preserve"> curve looks at runoff generation (and evaporation) at grid cell level the runoff concentration and the routing processes are not sensitive to the objective function of the </w:t>
-      </w:r>
-      <w:proofErr w:type="spellStart"/>
-      <w:r>
-        <w:t>Budyko</w:t>
-      </w:r>
-      <w:proofErr w:type="spellEnd"/>
-      <w:r>
-        <w:t xml:space="preserve"> calibration. Therefore </w:t>
+        <w:t xml:space="preserve">Because the Budyko curve looks at runoff generation (and evaporation) at grid cell level the runoff concentration and the routing processes are not sensitive to the objective function of the Budyko calibration. Therefore </w:t>
       </w:r>
       <w:r>
         <w:t>less</w:t>
@@ -934,13 +830,8 @@
       <w:r>
         <w:t xml:space="preserve">can </w:t>
       </w:r>
-      <w:proofErr w:type="gramStart"/>
-      <w:r>
-        <w:t>are</w:t>
-      </w:r>
-      <w:proofErr w:type="gramEnd"/>
-      <w:r>
-        <w:t xml:space="preserve"> calibrated.</w:t>
+      <w:r>
+        <w:t>are calibrated.</w:t>
       </w:r>
     </w:p>
     <w:p/>
@@ -952,7 +843,6 @@
           <w:szCs w:val="24"/>
         </w:rPr>
       </w:pPr>
-      <w:proofErr w:type="spellStart"/>
       <w:r>
         <w:rPr>
           <w:sz w:val="24"/>
@@ -965,35 +855,19 @@
           <w:sz w:val="24"/>
           <w:szCs w:val="24"/>
         </w:rPr>
-        <w:t>udyko</w:t>
-      </w:r>
-      <w:proofErr w:type="spellEnd"/>
+        <w:t>udyko points</w:t>
+      </w:r>
       <w:r>
         <w:rPr>
           <w:sz w:val="24"/>
           <w:szCs w:val="24"/>
         </w:rPr>
-        <w:t xml:space="preserve"> points</w:t>
-      </w:r>
-      <w:r>
-        <w:rPr>
-          <w:sz w:val="24"/>
-          <w:szCs w:val="24"/>
-        </w:rPr>
         <w:t>:</w:t>
       </w:r>
     </w:p>
     <w:p>
       <w:r>
-        <w:t>For each grid cell the sum of daily precipitation (P), potential evaporation (ETP) and actual evapotranspiration (ETA) is calculated. From these three sums the coordinate in the “</w:t>
-      </w:r>
-      <w:proofErr w:type="spellStart"/>
-      <w:r>
-        <w:t>Budyko</w:t>
-      </w:r>
-      <w:proofErr w:type="spellEnd"/>
-      <w:r>
-        <w:t xml:space="preserve"> space” are calculated:</w:t>
+        <w:t>For each grid cell the sum of daily precipitation (P), potential evaporation (ETP) and actual evapotranspiration (ETA) is calculated. From these three sums the coordinate in the “Budyko space” are calculated:</w:t>
       </w:r>
     </w:p>
     <w:p>
@@ -1078,31 +952,7 @@
     </w:p>
     <w:p>
       <w:r>
-        <w:t>The “</w:t>
-      </w:r>
-      <w:proofErr w:type="spellStart"/>
-      <w:r>
-        <w:t>Budyko</w:t>
-      </w:r>
-      <w:proofErr w:type="spellEnd"/>
-      <w:r>
-        <w:t xml:space="preserve"> space” spanned by </w:t>
-      </w:r>
-      <w:proofErr w:type="spellStart"/>
-      <w:r>
-        <w:t>x,y</w:t>
-      </w:r>
-      <w:proofErr w:type="spellEnd"/>
-      <w:r>
-        <w:t xml:space="preserve"> for each grid cell should be close to the </w:t>
-      </w:r>
-      <w:proofErr w:type="spellStart"/>
-      <w:r>
-        <w:t>Budyko</w:t>
-      </w:r>
-      <w:proofErr w:type="spellEnd"/>
-      <w:r>
-        <w:t xml:space="preserve"> curve: </w:t>
+        <w:t xml:space="preserve">The “Budyko space” spanned by x,y for each grid cell should be close to the Budyko curve: </w:t>
       </w:r>
     </w:p>
     <w:p>
@@ -1250,15 +1100,7 @@
         <w:t>Get the sum of</w:t>
       </w:r>
       <w:r>
-        <w:t xml:space="preserve"> precipitation, potential and actual evaporation for each grid cell for the whole </w:t>
-      </w:r>
-      <w:proofErr w:type="gramStart"/>
-      <w:r>
-        <w:t>time period</w:t>
-      </w:r>
-      <w:proofErr w:type="gramEnd"/>
-      <w:r>
-        <w:t>.</w:t>
+        <w:t xml:space="preserve"> precipitation, potential and actual evaporation for each grid cell for the whole time period.</w:t>
       </w:r>
       <w:r>
         <w:br/>
@@ -1267,27 +1109,9 @@
       <w:r>
         <w:br/>
       </w:r>
-      <w:proofErr w:type="spellStart"/>
-      <w:r>
-        <w:t>OUT_TSS_TotalTot</w:t>
-      </w:r>
-      <w:proofErr w:type="spellEnd"/>
-      <w:r>
-        <w:t xml:space="preserve"> = </w:t>
-      </w:r>
-      <w:proofErr w:type="spellStart"/>
-      <w:r>
-        <w:t>totalET</w:t>
-      </w:r>
-      <w:proofErr w:type="spellEnd"/>
-      <w:r>
-        <w:t xml:space="preserve">, Precipitation, </w:t>
-      </w:r>
-      <w:proofErr w:type="spellStart"/>
-      <w:r>
-        <w:t>ETRef</w:t>
-      </w:r>
-      <w:proofErr w:type="spellEnd"/>
+      <w:r>
+        <w:t>OUT_TSS_TotalTot = totalET, Precipitation, ETRef</w:t>
+      </w:r>
     </w:p>
     <w:p>
       <w:pPr>
@@ -1295,6 +1119,9 @@
         <w:ind w:left="360"/>
       </w:pPr>
       <w:r>
+        <w:rPr>
+          <w:noProof/>
+        </w:rPr>
         <w:drawing>
           <wp:inline distT="0" distB="0" distL="0" distR="0" wp14:anchorId="6207A2AD" wp14:editId="7EB9F082">
             <wp:extent cx="1783484" cy="1466850"/>
@@ -1344,23 +1171,7 @@
     <w:p/>
     <w:p>
       <w:r>
-        <w:t xml:space="preserve">In </w:t>
-      </w:r>
-      <w:proofErr w:type="spellStart"/>
-      <w:r>
-        <w:t>Lisflood</w:t>
-      </w:r>
-      <w:proofErr w:type="spellEnd"/>
-      <w:r>
-        <w:t xml:space="preserve"> you might do some additional processing to calculate the results (I did not </w:t>
-      </w:r>
-      <w:proofErr w:type="gramStart"/>
-      <w:r>
-        <w:t>check yet,</w:t>
-      </w:r>
-      <w:proofErr w:type="gramEnd"/>
-      <w:r>
-        <w:t xml:space="preserve"> what to do)</w:t>
+        <w:t>In Lisflood you might do some additional processing to calculate the results (I did not check yet, what to do)</w:t>
       </w:r>
     </w:p>
     <w:p>
@@ -1405,65 +1216,14 @@
           <w:szCs w:val="20"/>
         </w:rPr>
       </w:pPr>
-      <w:proofErr w:type="spellStart"/>
-      <w:r>
-        <w:rPr>
-          <w:rFonts w:ascii="Courier New" w:eastAsia="Times New Roman" w:hAnsi="Courier New" w:cs="Courier New"/>
-          <w:color w:val="000000"/>
-          <w:sz w:val="20"/>
-          <w:szCs w:val="20"/>
-        </w:rPr>
-        <w:t>p_csv</w:t>
-      </w:r>
-      <w:proofErr w:type="spellEnd"/>
-      <w:r>
-        <w:rPr>
-          <w:rFonts w:ascii="Courier New" w:eastAsia="Times New Roman" w:hAnsi="Courier New" w:cs="Courier New"/>
-          <w:color w:val="000000"/>
-          <w:sz w:val="20"/>
-          <w:szCs w:val="20"/>
-        </w:rPr>
-        <w:t xml:space="preserve"> = </w:t>
-      </w:r>
-      <w:proofErr w:type="spellStart"/>
-      <w:r>
-        <w:rPr>
-          <w:rFonts w:ascii="Courier New" w:eastAsia="Times New Roman" w:hAnsi="Courier New" w:cs="Courier New"/>
-          <w:color w:val="000000"/>
-          <w:sz w:val="20"/>
-          <w:szCs w:val="20"/>
-        </w:rPr>
-        <w:t>os.path.join</w:t>
-      </w:r>
-      <w:proofErr w:type="spellEnd"/>
-      <w:r>
-        <w:rPr>
-          <w:rFonts w:ascii="Courier New" w:eastAsia="Times New Roman" w:hAnsi="Courier New" w:cs="Courier New"/>
-          <w:color w:val="000000"/>
-          <w:sz w:val="20"/>
-          <w:szCs w:val="20"/>
-        </w:rPr>
-        <w:t>(</w:t>
-      </w:r>
-      <w:proofErr w:type="spellStart"/>
-      <w:r>
-        <w:rPr>
-          <w:rFonts w:ascii="Courier New" w:eastAsia="Times New Roman" w:hAnsi="Courier New" w:cs="Courier New"/>
-          <w:color w:val="000000"/>
-          <w:sz w:val="20"/>
-          <w:szCs w:val="20"/>
-        </w:rPr>
-        <w:t>directory_run</w:t>
-      </w:r>
-      <w:proofErr w:type="spellEnd"/>
-      <w:r>
-        <w:rPr>
-          <w:rFonts w:ascii="Courier New" w:eastAsia="Times New Roman" w:hAnsi="Courier New" w:cs="Courier New"/>
-          <w:color w:val="000000"/>
-          <w:sz w:val="20"/>
-          <w:szCs w:val="20"/>
-        </w:rPr>
-        <w:t xml:space="preserve">, </w:t>
+      <w:r>
+        <w:rPr>
+          <w:rFonts w:ascii="Courier New" w:eastAsia="Times New Roman" w:hAnsi="Courier New" w:cs="Courier New"/>
+          <w:color w:val="000000"/>
+          <w:sz w:val="20"/>
+          <w:szCs w:val="20"/>
+        </w:rPr>
+        <w:t xml:space="preserve">p_csv = os.path.join(directory_run, </w:t>
       </w:r>
       <w:r>
         <w:rPr>
@@ -1493,66 +1253,7 @@
           <w:szCs w:val="20"/>
         </w:rPr>
         <w:br/>
-      </w:r>
-      <w:proofErr w:type="spellStart"/>
-      <w:r>
-        <w:rPr>
-          <w:rFonts w:ascii="Courier New" w:eastAsia="Times New Roman" w:hAnsi="Courier New" w:cs="Courier New"/>
-          <w:color w:val="000000"/>
-          <w:sz w:val="20"/>
-          <w:szCs w:val="20"/>
-        </w:rPr>
-        <w:t>etp_csv</w:t>
-      </w:r>
-      <w:proofErr w:type="spellEnd"/>
-      <w:r>
-        <w:rPr>
-          <w:rFonts w:ascii="Courier New" w:eastAsia="Times New Roman" w:hAnsi="Courier New" w:cs="Courier New"/>
-          <w:color w:val="000000"/>
-          <w:sz w:val="20"/>
-          <w:szCs w:val="20"/>
-        </w:rPr>
-        <w:t xml:space="preserve"> = </w:t>
-      </w:r>
-      <w:proofErr w:type="spellStart"/>
-      <w:r>
-        <w:rPr>
-          <w:rFonts w:ascii="Courier New" w:eastAsia="Times New Roman" w:hAnsi="Courier New" w:cs="Courier New"/>
-          <w:color w:val="000000"/>
-          <w:sz w:val="20"/>
-          <w:szCs w:val="20"/>
-        </w:rPr>
-        <w:t>os.path.join</w:t>
-      </w:r>
-      <w:proofErr w:type="spellEnd"/>
-      <w:r>
-        <w:rPr>
-          <w:rFonts w:ascii="Courier New" w:eastAsia="Times New Roman" w:hAnsi="Courier New" w:cs="Courier New"/>
-          <w:color w:val="000000"/>
-          <w:sz w:val="20"/>
-          <w:szCs w:val="20"/>
-        </w:rPr>
-        <w:t>(</w:t>
-      </w:r>
-      <w:proofErr w:type="spellStart"/>
-      <w:r>
-        <w:rPr>
-          <w:rFonts w:ascii="Courier New" w:eastAsia="Times New Roman" w:hAnsi="Courier New" w:cs="Courier New"/>
-          <w:color w:val="000000"/>
-          <w:sz w:val="20"/>
-          <w:szCs w:val="20"/>
-        </w:rPr>
-        <w:t>directory_run</w:t>
-      </w:r>
-      <w:proofErr w:type="spellEnd"/>
-      <w:r>
-        <w:rPr>
-          <w:rFonts w:ascii="Courier New" w:eastAsia="Times New Roman" w:hAnsi="Courier New" w:cs="Courier New"/>
-          <w:color w:val="000000"/>
-          <w:sz w:val="20"/>
-          <w:szCs w:val="20"/>
-        </w:rPr>
-        <w:t xml:space="preserve">, </w:t>
+        <w:t xml:space="preserve">etp_csv = os.path.join(directory_run, </w:t>
       </w:r>
       <w:r>
         <w:rPr>
@@ -1591,49 +1292,8 @@
           <w:szCs w:val="20"/>
         </w:rPr>
         <w:br/>
-        <w:t xml:space="preserve">Prec1 = </w:t>
-      </w:r>
-      <w:proofErr w:type="spellStart"/>
-      <w:r>
-        <w:rPr>
-          <w:rFonts w:ascii="Courier New" w:eastAsia="Times New Roman" w:hAnsi="Courier New" w:cs="Courier New"/>
-          <w:color w:val="000000"/>
-          <w:sz w:val="20"/>
-          <w:szCs w:val="20"/>
-        </w:rPr>
-        <w:t>pandas.read_table</w:t>
-      </w:r>
-      <w:proofErr w:type="spellEnd"/>
-      <w:r>
-        <w:rPr>
-          <w:rFonts w:ascii="Courier New" w:eastAsia="Times New Roman" w:hAnsi="Courier New" w:cs="Courier New"/>
-          <w:color w:val="000000"/>
-          <w:sz w:val="20"/>
-          <w:szCs w:val="20"/>
-        </w:rPr>
-        <w:t>(</w:t>
-      </w:r>
-      <w:proofErr w:type="spellStart"/>
-      <w:r>
-        <w:rPr>
-          <w:rFonts w:ascii="Courier New" w:eastAsia="Times New Roman" w:hAnsi="Courier New" w:cs="Courier New"/>
-          <w:color w:val="000000"/>
-          <w:sz w:val="20"/>
-          <w:szCs w:val="20"/>
-        </w:rPr>
-        <w:t>p_csv</w:t>
-      </w:r>
-      <w:proofErr w:type="spellEnd"/>
-      <w:r>
-        <w:rPr>
-          <w:rFonts w:ascii="Courier New" w:eastAsia="Times New Roman" w:hAnsi="Courier New" w:cs="Courier New"/>
-          <w:color w:val="000000"/>
-          <w:sz w:val="20"/>
-          <w:szCs w:val="20"/>
-        </w:rPr>
-        <w:t xml:space="preserve">, </w:t>
-      </w:r>
-      <w:proofErr w:type="spellStart"/>
+        <w:t xml:space="preserve">Prec1 = pandas.read_table(p_csv, </w:t>
+      </w:r>
       <w:r>
         <w:rPr>
           <w:rFonts w:ascii="Courier New" w:eastAsia="Times New Roman" w:hAnsi="Courier New" w:cs="Courier New"/>
@@ -1643,7 +1303,6 @@
         </w:rPr>
         <w:t>sep</w:t>
       </w:r>
-      <w:proofErr w:type="spellEnd"/>
       <w:r>
         <w:rPr>
           <w:rFonts w:ascii="Courier New" w:eastAsia="Times New Roman" w:hAnsi="Courier New" w:cs="Courier New"/>
@@ -1673,7 +1332,6 @@
         </w:rPr>
         <w:t xml:space="preserve">, </w:t>
       </w:r>
-      <w:proofErr w:type="spellStart"/>
       <w:r>
         <w:rPr>
           <w:rFonts w:ascii="Courier New" w:eastAsia="Times New Roman" w:hAnsi="Courier New" w:cs="Courier New"/>
@@ -1683,7 +1341,6 @@
         </w:rPr>
         <w:t>index_col</w:t>
       </w:r>
-      <w:proofErr w:type="spellEnd"/>
       <w:r>
         <w:rPr>
           <w:rFonts w:ascii="Courier New" w:eastAsia="Times New Roman" w:hAnsi="Courier New" w:cs="Courier New"/>
@@ -1711,7 +1368,6 @@
         </w:rPr>
         <w:t xml:space="preserve">, </w:t>
       </w:r>
-      <w:proofErr w:type="spellStart"/>
       <w:r>
         <w:rPr>
           <w:rFonts w:ascii="Courier New" w:eastAsia="Times New Roman" w:hAnsi="Courier New" w:cs="Courier New"/>
@@ -1721,7 +1377,6 @@
         </w:rPr>
         <w:t>skiprows</w:t>
       </w:r>
-      <w:proofErr w:type="spellEnd"/>
       <w:r>
         <w:rPr>
           <w:rFonts w:ascii="Courier New" w:eastAsia="Times New Roman" w:hAnsi="Courier New" w:cs="Courier New"/>
@@ -1787,7 +1442,6 @@
         </w:rPr>
         <w:t xml:space="preserve">, </w:t>
       </w:r>
-      <w:proofErr w:type="spellStart"/>
       <w:r>
         <w:rPr>
           <w:rFonts w:ascii="Courier New" w:eastAsia="Times New Roman" w:hAnsi="Courier New" w:cs="Courier New"/>
@@ -1797,7 +1451,6 @@
         </w:rPr>
         <w:t>skipinitialspace</w:t>
       </w:r>
-      <w:proofErr w:type="spellEnd"/>
       <w:r>
         <w:rPr>
           <w:rFonts w:ascii="Courier New" w:eastAsia="Times New Roman" w:hAnsi="Courier New" w:cs="Courier New"/>
@@ -1835,49 +1488,8 @@
           <w:szCs w:val="20"/>
         </w:rPr>
         <w:br/>
-        <w:t xml:space="preserve">ETP1 = </w:t>
-      </w:r>
-      <w:proofErr w:type="spellStart"/>
-      <w:r>
-        <w:rPr>
-          <w:rFonts w:ascii="Courier New" w:eastAsia="Times New Roman" w:hAnsi="Courier New" w:cs="Courier New"/>
-          <w:color w:val="000000"/>
-          <w:sz w:val="20"/>
-          <w:szCs w:val="20"/>
-        </w:rPr>
-        <w:t>pandas.read_table</w:t>
-      </w:r>
-      <w:proofErr w:type="spellEnd"/>
-      <w:r>
-        <w:rPr>
-          <w:rFonts w:ascii="Courier New" w:eastAsia="Times New Roman" w:hAnsi="Courier New" w:cs="Courier New"/>
-          <w:color w:val="000000"/>
-          <w:sz w:val="20"/>
-          <w:szCs w:val="20"/>
-        </w:rPr>
-        <w:t>(</w:t>
-      </w:r>
-      <w:proofErr w:type="spellStart"/>
-      <w:r>
-        <w:rPr>
-          <w:rFonts w:ascii="Courier New" w:eastAsia="Times New Roman" w:hAnsi="Courier New" w:cs="Courier New"/>
-          <w:color w:val="000000"/>
-          <w:sz w:val="20"/>
-          <w:szCs w:val="20"/>
-        </w:rPr>
-        <w:t>etp_csv</w:t>
-      </w:r>
-      <w:proofErr w:type="spellEnd"/>
-      <w:r>
-        <w:rPr>
-          <w:rFonts w:ascii="Courier New" w:eastAsia="Times New Roman" w:hAnsi="Courier New" w:cs="Courier New"/>
-          <w:color w:val="000000"/>
-          <w:sz w:val="20"/>
-          <w:szCs w:val="20"/>
-        </w:rPr>
-        <w:t xml:space="preserve">, </w:t>
-      </w:r>
-      <w:proofErr w:type="spellStart"/>
+        <w:t xml:space="preserve">ETP1 = pandas.read_table(etp_csv, </w:t>
+      </w:r>
       <w:r>
         <w:rPr>
           <w:rFonts w:ascii="Courier New" w:eastAsia="Times New Roman" w:hAnsi="Courier New" w:cs="Courier New"/>
@@ -1887,7 +1499,6 @@
         </w:rPr>
         <w:t>sep</w:t>
       </w:r>
-      <w:proofErr w:type="spellEnd"/>
       <w:r>
         <w:rPr>
           <w:rFonts w:ascii="Courier New" w:eastAsia="Times New Roman" w:hAnsi="Courier New" w:cs="Courier New"/>
@@ -1917,7 +1528,6 @@
         </w:rPr>
         <w:t xml:space="preserve">, </w:t>
       </w:r>
-      <w:proofErr w:type="spellStart"/>
       <w:r>
         <w:rPr>
           <w:rFonts w:ascii="Courier New" w:eastAsia="Times New Roman" w:hAnsi="Courier New" w:cs="Courier New"/>
@@ -1927,7 +1537,6 @@
         </w:rPr>
         <w:t>index_col</w:t>
       </w:r>
-      <w:proofErr w:type="spellEnd"/>
       <w:r>
         <w:rPr>
           <w:rFonts w:ascii="Courier New" w:eastAsia="Times New Roman" w:hAnsi="Courier New" w:cs="Courier New"/>
@@ -1955,7 +1564,6 @@
         </w:rPr>
         <w:t xml:space="preserve">, </w:t>
       </w:r>
-      <w:proofErr w:type="spellStart"/>
       <w:r>
         <w:rPr>
           <w:rFonts w:ascii="Courier New" w:eastAsia="Times New Roman" w:hAnsi="Courier New" w:cs="Courier New"/>
@@ -1965,7 +1573,6 @@
         </w:rPr>
         <w:t>skiprows</w:t>
       </w:r>
-      <w:proofErr w:type="spellEnd"/>
       <w:r>
         <w:rPr>
           <w:rFonts w:ascii="Courier New" w:eastAsia="Times New Roman" w:hAnsi="Courier New" w:cs="Courier New"/>
@@ -2031,7 +1638,6 @@
         </w:rPr>
         <w:t xml:space="preserve">, </w:t>
       </w:r>
-      <w:proofErr w:type="spellStart"/>
       <w:r>
         <w:rPr>
           <w:rFonts w:ascii="Courier New" w:eastAsia="Times New Roman" w:hAnsi="Courier New" w:cs="Courier New"/>
@@ -2041,7 +1647,6 @@
         </w:rPr>
         <w:t>skipinitialspace</w:t>
       </w:r>
-      <w:proofErr w:type="spellEnd"/>
       <w:r>
         <w:rPr>
           <w:rFonts w:ascii="Courier New" w:eastAsia="Times New Roman" w:hAnsi="Courier New" w:cs="Courier New"/>
@@ -2079,26 +1684,7 @@
           <w:szCs w:val="20"/>
         </w:rPr>
         <w:br/>
-      </w:r>
-      <w:proofErr w:type="spellStart"/>
-      <w:r>
-        <w:rPr>
-          <w:rFonts w:ascii="Courier New" w:eastAsia="Times New Roman" w:hAnsi="Courier New" w:cs="Courier New"/>
-          <w:color w:val="000000"/>
-          <w:sz w:val="20"/>
-          <w:szCs w:val="20"/>
-        </w:rPr>
-        <w:t>Prec</w:t>
-      </w:r>
-      <w:proofErr w:type="spellEnd"/>
-      <w:r>
-        <w:rPr>
-          <w:rFonts w:ascii="Courier New" w:eastAsia="Times New Roman" w:hAnsi="Courier New" w:cs="Courier New"/>
-          <w:color w:val="000000"/>
-          <w:sz w:val="20"/>
-          <w:szCs w:val="20"/>
-        </w:rPr>
-        <w:t xml:space="preserve"> = Prec1.index.values</w:t>
+        <w:t>Prec = Prec1.index.values</w:t>
       </w:r>
       <w:r>
         <w:rPr>
@@ -2118,38 +1704,8 @@
           <w:szCs w:val="20"/>
         </w:rPr>
         <w:br/>
-      </w:r>
-      <w:proofErr w:type="spellStart"/>
-      <w:r>
-        <w:rPr>
-          <w:rFonts w:ascii="Courier New" w:eastAsia="Times New Roman" w:hAnsi="Courier New" w:cs="Courier New"/>
-          <w:color w:val="000000"/>
-          <w:sz w:val="20"/>
-          <w:szCs w:val="20"/>
-        </w:rPr>
-        <w:t>BudykoX</w:t>
-      </w:r>
-      <w:proofErr w:type="spellEnd"/>
-      <w:r>
-        <w:rPr>
-          <w:rFonts w:ascii="Courier New" w:eastAsia="Times New Roman" w:hAnsi="Courier New" w:cs="Courier New"/>
-          <w:color w:val="000000"/>
-          <w:sz w:val="20"/>
-          <w:szCs w:val="20"/>
-        </w:rPr>
-        <w:t xml:space="preserve"> = ETP / </w:t>
-      </w:r>
-      <w:proofErr w:type="spellStart"/>
-      <w:r>
-        <w:rPr>
-          <w:rFonts w:ascii="Courier New" w:eastAsia="Times New Roman" w:hAnsi="Courier New" w:cs="Courier New"/>
-          <w:color w:val="000000"/>
-          <w:sz w:val="20"/>
-          <w:szCs w:val="20"/>
-        </w:rPr>
-        <w:t>Prec</w:t>
-      </w:r>
-      <w:proofErr w:type="spellEnd"/>
+        <w:t>BudykoX = ETP / Prec</w:t>
+      </w:r>
     </w:p>
     <w:p>
       <w:pPr>
@@ -2206,54 +1762,20 @@
           <w:color w:val="000000"/>
         </w:rPr>
       </w:pPr>
-      <w:proofErr w:type="spellStart"/>
       <w:r>
         <w:rPr>
           <w:rFonts w:eastAsia="Times New Roman" w:cstheme="minorHAnsi"/>
           <w:color w:val="000000"/>
         </w:rPr>
-        <w:t>Precipition</w:t>
-      </w:r>
-      <w:proofErr w:type="spellEnd"/>
+        <w:t>Precipition and ETRef is for all runs the same.</w:t>
+      </w:r>
       <w:r>
         <w:rPr>
           <w:rFonts w:eastAsia="Times New Roman" w:cstheme="minorHAnsi"/>
           <w:color w:val="000000"/>
         </w:rPr>
-        <w:t xml:space="preserve"> and </w:t>
-      </w:r>
-      <w:proofErr w:type="spellStart"/>
-      <w:r>
-        <w:rPr>
-          <w:rFonts w:eastAsia="Times New Roman" w:cstheme="minorHAnsi"/>
-          <w:color w:val="000000"/>
-        </w:rPr>
-        <w:t>ETRef</w:t>
-      </w:r>
-      <w:proofErr w:type="spellEnd"/>
-      <w:r>
-        <w:rPr>
-          <w:rFonts w:eastAsia="Times New Roman" w:cstheme="minorHAnsi"/>
-          <w:color w:val="000000"/>
-        </w:rPr>
-        <w:t xml:space="preserve"> is for all runs the same.</w:t>
-      </w:r>
-      <w:r>
-        <w:rPr>
-          <w:rFonts w:eastAsia="Times New Roman" w:cstheme="minorHAnsi"/>
-          <w:color w:val="000000"/>
-        </w:rPr>
-        <w:t xml:space="preserve"> Needs to be done only </w:t>
-      </w:r>
-      <w:proofErr w:type="gramStart"/>
-      <w:r>
-        <w:rPr>
-          <w:rFonts w:eastAsia="Times New Roman" w:cstheme="minorHAnsi"/>
-          <w:color w:val="000000"/>
-        </w:rPr>
-        <w:t>once</w:t>
-      </w:r>
-      <w:proofErr w:type="gramEnd"/>
+        <w:t xml:space="preserve"> Needs to be done only once</w:t>
+      </w:r>
     </w:p>
     <w:p>
       <w:pPr>
@@ -2290,19 +1812,11 @@
           <w:color w:val="000000"/>
         </w:rPr>
       </w:pPr>
-      <w:proofErr w:type="spellStart"/>
-      <w:r>
-        <w:rPr>
-          <w:color w:val="000000"/>
-        </w:rPr>
-        <w:t>Etact_tss</w:t>
-      </w:r>
-      <w:proofErr w:type="spellEnd"/>
-      <w:r>
-        <w:rPr>
-          <w:color w:val="000000"/>
-        </w:rPr>
-        <w:t xml:space="preserve"> = </w:t>
+      <w:r>
+        <w:rPr>
+          <w:color w:val="000000"/>
+        </w:rPr>
+        <w:t xml:space="preserve">Etact_tss = </w:t>
       </w:r>
       <w:r>
         <w:rPr>
@@ -2325,56 +1839,14 @@
         <w:rPr>
           <w:color w:val="000000"/>
         </w:rPr>
-        <w:t>Etact1</w:t>
-      </w:r>
-      <w:r>
-        <w:rPr>
-          <w:color w:val="000000"/>
-        </w:rPr>
-        <w:t xml:space="preserve"> = </w:t>
-      </w:r>
-      <w:proofErr w:type="spellStart"/>
-      <w:r>
-        <w:rPr>
-          <w:color w:val="000000"/>
-        </w:rPr>
-        <w:t>pandas.read_table</w:t>
-      </w:r>
-      <w:proofErr w:type="spellEnd"/>
-      <w:r>
-        <w:rPr>
-          <w:color w:val="000000"/>
-        </w:rPr>
-        <w:t>(</w:t>
-      </w:r>
-      <w:proofErr w:type="spellStart"/>
-      <w:r>
-        <w:rPr>
-          <w:color w:val="000000"/>
-        </w:rPr>
-        <w:t>etact</w:t>
-      </w:r>
-      <w:r>
-        <w:rPr>
-          <w:color w:val="000000"/>
-        </w:rPr>
-        <w:t>_tss</w:t>
-      </w:r>
-      <w:proofErr w:type="spellEnd"/>
-      <w:r>
-        <w:rPr>
-          <w:color w:val="000000"/>
-        </w:rPr>
-        <w:t xml:space="preserve">, </w:t>
-      </w:r>
-      <w:proofErr w:type="spellStart"/>
+        <w:t xml:space="preserve">Etact1 = pandas.read_table(etact_tss, </w:t>
+      </w:r>
       <w:r>
         <w:rPr>
           <w:color w:val="660099"/>
         </w:rPr>
         <w:t>sep</w:t>
       </w:r>
-      <w:proofErr w:type="spellEnd"/>
       <w:r>
         <w:rPr>
           <w:color w:val="000000"/>
@@ -2395,14 +1867,12 @@
         </w:rPr>
         <w:t xml:space="preserve">, </w:t>
       </w:r>
-      <w:proofErr w:type="spellStart"/>
       <w:r>
         <w:rPr>
           <w:color w:val="660099"/>
         </w:rPr>
         <w:t>index_col</w:t>
       </w:r>
-      <w:proofErr w:type="spellEnd"/>
       <w:r>
         <w:rPr>
           <w:color w:val="000000"/>
@@ -2421,14 +1891,12 @@
         </w:rPr>
         <w:t xml:space="preserve">, </w:t>
       </w:r>
-      <w:proofErr w:type="spellStart"/>
       <w:r>
         <w:rPr>
           <w:color w:val="660099"/>
         </w:rPr>
         <w:t>skiprows</w:t>
       </w:r>
-      <w:proofErr w:type="spellEnd"/>
       <w:r>
         <w:rPr>
           <w:color w:val="000000"/>
@@ -2473,14 +1941,12 @@
         </w:rPr>
         <w:t xml:space="preserve">, </w:t>
       </w:r>
-      <w:proofErr w:type="spellStart"/>
       <w:r>
         <w:rPr>
           <w:color w:val="660099"/>
         </w:rPr>
         <w:t>skipinitialspace</w:t>
       </w:r>
-      <w:proofErr w:type="spellEnd"/>
       <w:r>
         <w:rPr>
           <w:color w:val="000000"/>
@@ -2506,32 +1972,7 @@
           <w:color w:val="000000"/>
         </w:rPr>
         <w:br/>
-      </w:r>
-      <w:proofErr w:type="spellStart"/>
-      <w:r>
-        <w:rPr>
-          <w:color w:val="000000"/>
-        </w:rPr>
-        <w:t>Etact</w:t>
-      </w:r>
-      <w:proofErr w:type="spellEnd"/>
-      <w:r>
-        <w:rPr>
-          <w:color w:val="000000"/>
-        </w:rPr>
-        <w:t xml:space="preserve"> = </w:t>
-      </w:r>
-      <w:r>
-        <w:rPr>
-          <w:color w:val="000000"/>
-        </w:rPr>
-        <w:t>Etact1</w:t>
-      </w:r>
-      <w:r>
-        <w:rPr>
-          <w:color w:val="000000"/>
-        </w:rPr>
-        <w:t>.index.values</w:t>
+        <w:t>Etact = Etact1.index.values</w:t>
       </w:r>
     </w:p>
     <w:p>
@@ -2542,42 +1983,12 @@
           <w:color w:val="000000"/>
         </w:rPr>
       </w:pPr>
-      <w:proofErr w:type="spellStart"/>
-      <w:r>
-        <w:rPr>
-          <w:color w:val="000000"/>
-        </w:rPr>
-        <w:t>BudykoY</w:t>
-      </w:r>
-      <w:proofErr w:type="spellEnd"/>
-      <w:r>
-        <w:rPr>
-          <w:color w:val="000000"/>
-        </w:rPr>
-        <w:t xml:space="preserve"> = </w:t>
-      </w:r>
-      <w:proofErr w:type="spellStart"/>
-      <w:r>
-        <w:rPr>
-          <w:color w:val="000000"/>
-        </w:rPr>
-        <w:t>Etact</w:t>
-      </w:r>
-      <w:proofErr w:type="spellEnd"/>
-      <w:r>
-        <w:rPr>
-          <w:color w:val="000000"/>
-        </w:rPr>
-        <w:t xml:space="preserve"> / </w:t>
-      </w:r>
-      <w:proofErr w:type="spellStart"/>
-      <w:r>
-        <w:rPr>
-          <w:color w:val="000000"/>
-        </w:rPr>
-        <w:t>Prec</w:t>
-      </w:r>
-      <w:proofErr w:type="spellEnd"/>
+      <w:r>
+        <w:rPr>
+          <w:color w:val="000000"/>
+        </w:rPr>
+        <w:t>BudykoY = Etact / Prec</w:t>
+      </w:r>
     </w:p>
     <w:p>
       <w:pPr>
@@ -2637,23 +2048,7 @@
           <w:rFonts w:eastAsia="Times New Roman" w:cstheme="minorHAnsi"/>
           <w:color w:val="000000"/>
         </w:rPr>
-        <w:t xml:space="preserve">This is the output of each </w:t>
-      </w:r>
-      <w:proofErr w:type="spellStart"/>
-      <w:r>
-        <w:rPr>
-          <w:rFonts w:eastAsia="Times New Roman" w:cstheme="minorHAnsi"/>
-          <w:color w:val="000000"/>
-        </w:rPr>
-        <w:t>modelrun</w:t>
-      </w:r>
-      <w:proofErr w:type="spellEnd"/>
-      <w:r>
-        <w:rPr>
-          <w:rFonts w:eastAsia="Times New Roman" w:cstheme="minorHAnsi"/>
-          <w:color w:val="000000"/>
-        </w:rPr>
-        <w:t>.</w:t>
+        <w:t>This is the output of each modelrun.</w:t>
       </w:r>
     </w:p>
     <w:p>
@@ -2725,61 +2120,11 @@
           <w:color w:val="000000"/>
         </w:rPr>
       </w:pPr>
-      <w:proofErr w:type="spellStart"/>
-      <w:r>
-        <w:rPr>
-          <w:color w:val="000000"/>
-        </w:rPr>
-        <w:t>budyko</w:t>
-      </w:r>
-      <w:proofErr w:type="spellEnd"/>
-      <w:r>
-        <w:rPr>
-          <w:color w:val="000000"/>
-        </w:rPr>
-        <w:t xml:space="preserve"> = </w:t>
-      </w:r>
-      <w:proofErr w:type="spellStart"/>
-      <w:r>
-        <w:rPr>
-          <w:color w:val="000000"/>
-        </w:rPr>
-        <w:t>hydroStats.Budyko</w:t>
-      </w:r>
-      <w:proofErr w:type="spellEnd"/>
-      <w:r>
-        <w:rPr>
-          <w:color w:val="000000"/>
-        </w:rPr>
-        <w:t>(</w:t>
-      </w:r>
-      <w:proofErr w:type="spellStart"/>
-      <w:r>
-        <w:rPr>
-          <w:color w:val="000000"/>
-        </w:rPr>
-        <w:t>BudykoX</w:t>
-      </w:r>
-      <w:proofErr w:type="spellEnd"/>
-      <w:r>
-        <w:rPr>
-          <w:color w:val="000000"/>
-        </w:rPr>
-        <w:t xml:space="preserve">, </w:t>
-      </w:r>
-      <w:proofErr w:type="spellStart"/>
-      <w:r>
-        <w:rPr>
-          <w:color w:val="000000"/>
-        </w:rPr>
-        <w:t>BudykoY</w:t>
-      </w:r>
-      <w:proofErr w:type="spellEnd"/>
-      <w:r>
-        <w:rPr>
-          <w:color w:val="000000"/>
-        </w:rPr>
-        <w:t>)</w:t>
+      <w:r>
+        <w:rPr>
+          <w:color w:val="000000"/>
+        </w:rPr>
+        <w:t>budyko = hydroStats.Budyko(BudykoX, BudykoY)</w:t>
       </w:r>
     </w:p>
     <w:p>
@@ -2798,16 +2143,12 @@
         </w:rPr>
         <w:t xml:space="preserve">return </w:t>
       </w:r>
-      <w:proofErr w:type="spellStart"/>
-      <w:proofErr w:type="gramStart"/>
       <w:r>
         <w:rPr>
           <w:color w:val="000000"/>
         </w:rPr>
         <w:t>budyko</w:t>
       </w:r>
-      <w:proofErr w:type="spellEnd"/>
-      <w:proofErr w:type="gramEnd"/>
     </w:p>
     <w:p>
       <w:pPr>
@@ -2882,67 +2223,7 @@
           <w:sz w:val="22"/>
           <w:szCs w:val="22"/>
         </w:rPr>
-        <w:t xml:space="preserve">The hydrostat submodule </w:t>
-      </w:r>
-      <w:proofErr w:type="spellStart"/>
-      <w:r>
-        <w:rPr>
-          <w:rFonts w:asciiTheme="minorHAnsi" w:hAnsiTheme="minorHAnsi" w:cstheme="minorHAnsi"/>
-          <w:color w:val="000000"/>
-          <w:sz w:val="22"/>
-          <w:szCs w:val="22"/>
-        </w:rPr>
-        <w:t>evalutates</w:t>
-      </w:r>
-      <w:proofErr w:type="spellEnd"/>
-      <w:r>
-        <w:rPr>
-          <w:rFonts w:asciiTheme="minorHAnsi" w:hAnsiTheme="minorHAnsi" w:cstheme="minorHAnsi"/>
-          <w:color w:val="000000"/>
-          <w:sz w:val="22"/>
-          <w:szCs w:val="22"/>
-        </w:rPr>
-        <w:t xml:space="preserve"> the observed and simulated timeseries and returns objective functions. Here we added a few </w:t>
-      </w:r>
-      <w:proofErr w:type="gramStart"/>
-      <w:r>
-        <w:rPr>
-          <w:rFonts w:asciiTheme="minorHAnsi" w:hAnsiTheme="minorHAnsi" w:cstheme="minorHAnsi"/>
-          <w:color w:val="000000"/>
-          <w:sz w:val="22"/>
-          <w:szCs w:val="22"/>
-        </w:rPr>
-        <w:t>function</w:t>
-      </w:r>
-      <w:proofErr w:type="gramEnd"/>
-      <w:r>
-        <w:rPr>
-          <w:rFonts w:asciiTheme="minorHAnsi" w:hAnsiTheme="minorHAnsi" w:cstheme="minorHAnsi"/>
-          <w:color w:val="000000"/>
-          <w:sz w:val="22"/>
-          <w:szCs w:val="22"/>
-        </w:rPr>
-        <w:t xml:space="preserve"> to return a </w:t>
-      </w:r>
-      <w:proofErr w:type="spellStart"/>
-      <w:r>
-        <w:rPr>
-          <w:rFonts w:asciiTheme="minorHAnsi" w:hAnsiTheme="minorHAnsi" w:cstheme="minorHAnsi"/>
-          <w:color w:val="000000"/>
-          <w:sz w:val="22"/>
-          <w:szCs w:val="22"/>
-        </w:rPr>
-        <w:t>Budyko</w:t>
-      </w:r>
-      <w:proofErr w:type="spellEnd"/>
-      <w:r>
-        <w:rPr>
-          <w:rFonts w:asciiTheme="minorHAnsi" w:hAnsiTheme="minorHAnsi" w:cstheme="minorHAnsi"/>
-          <w:color w:val="000000"/>
-          <w:sz w:val="22"/>
-          <w:szCs w:val="22"/>
-        </w:rPr>
-        <w:t xml:space="preserve"> objective function.</w:t>
+        <w:t>The hydrostat submodule evalutates the observed and simulated timeseries and returns objective functions. Here we added a few function to return a Budyko objective function.</w:t>
       </w:r>
     </w:p>
     <w:p>
@@ -4005,6 +3286,7 @@
   <w:style w:type="character" w:default="1" w:styleId="DefaultParagraphFont">
     <w:name w:val="Default Paragraph Font"/>
     <w:uiPriority w:val="1"/>
+    <w:semiHidden/>
     <w:unhideWhenUsed/>
   </w:style>
   <w:style w:type="table" w:default="1" w:styleId="TableNormal">

</xml_diff>

<commit_message>
Change report for Budyko calibration - added a result chapter - work in progress
</commit_message>
<xml_diff>
--- a/budyko_calibration/Budyko Calibration.docx
+++ b/budyko_calibration/Budyko Calibration.docx
@@ -11,6 +11,7 @@
           <w:szCs w:val="28"/>
         </w:rPr>
       </w:pPr>
+      <w:proofErr w:type="spellStart"/>
       <w:r>
         <w:rPr>
           <w:b/>
@@ -36,42 +37,56 @@
           <w:sz w:val="28"/>
           <w:szCs w:val="28"/>
         </w:rPr>
-        <w:t>yko Calibration</w:t>
-      </w:r>
-    </w:p>
-    <w:p/>
-    <w:p/>
-    <w:p>
+        <w:t>yko</w:t>
+      </w:r>
+      <w:proofErr w:type="spellEnd"/>
       <w:r>
         <w:rPr>
           <w:b/>
           <w:bCs/>
-        </w:rPr>
+          <w:sz w:val="28"/>
+          <w:szCs w:val="28"/>
+        </w:rPr>
+        <w:t xml:space="preserve"> Calibration</w:t>
+      </w:r>
+    </w:p>
+    <w:p>
+      <w:pPr>
+        <w:rPr>
+          <w:sz w:val="18"/>
+          <w:szCs w:val="18"/>
+        </w:rPr>
+      </w:pPr>
+      <w:r>
+        <w:rPr>
+          <w:sz w:val="18"/>
+          <w:szCs w:val="18"/>
+        </w:rPr>
+        <w:t>PB 28/06/2024</w:t>
+      </w:r>
+    </w:p>
+    <w:p>
+      <w:pPr>
+        <w:pStyle w:val="Heading1"/>
+      </w:pPr>
+      <w:r>
         <w:t>Hypotheses:</w:t>
       </w:r>
     </w:p>
     <w:p>
-      <w:r>
-        <w:t>Budyko calibration results will be not as good fitting simulated to the observed discharge as if it is calibrated for discharge itself, but it will be an improvement against an unfitted a priori parameter run</w:t>
+      <w:proofErr w:type="spellStart"/>
+      <w:r>
+        <w:t>Budyko</w:t>
+      </w:r>
+      <w:proofErr w:type="spellEnd"/>
+      <w:r>
+        <w:t xml:space="preserve"> calibration results will be not as good fitting simulated to the observed discharge as if it is calibrated for discharge itself, but it will be an improvement against an unfitted a priori parameter run</w:t>
       </w:r>
       <w:r>
         <w:t>.</w:t>
       </w:r>
     </w:p>
-    <w:p>
-      <w:r>
-        <w:rPr>
-          <w:b/>
-          <w:bCs/>
-        </w:rPr>
-        <w:t>Advantage:</w:t>
-      </w:r>
-    </w:p>
-    <w:p>
-      <w:r>
-        <w:t>Precipitation, and evaporation is available everywhere</w:t>
-      </w:r>
-    </w:p>
+    <w:p/>
     <w:p>
       <w:r>
         <w:rPr>
@@ -80,13 +95,13 @@
         <mc:AlternateContent>
           <mc:Choice Requires="wpg">
             <w:drawing>
-              <wp:anchor distT="0" distB="0" distL="114300" distR="114300" simplePos="0" relativeHeight="251659264" behindDoc="0" locked="0" layoutInCell="1" allowOverlap="1" wp14:anchorId="746D0884" wp14:editId="3F6F3A5B">
+              <wp:anchor distT="0" distB="0" distL="114300" distR="114300" simplePos="0" relativeHeight="251659264" behindDoc="0" locked="0" layoutInCell="1" allowOverlap="1" wp14:anchorId="746D0884" wp14:editId="5A641E52">
                 <wp:simplePos x="0" y="0"/>
                 <wp:positionH relativeFrom="column">
-                  <wp:posOffset>0</wp:posOffset>
+                  <wp:posOffset>35560</wp:posOffset>
                 </wp:positionH>
                 <wp:positionV relativeFrom="paragraph">
-                  <wp:posOffset>132715</wp:posOffset>
+                  <wp:posOffset>128905</wp:posOffset>
                 </wp:positionV>
                 <wp:extent cx="3905250" cy="2057400"/>
                 <wp:effectExtent l="0" t="0" r="0" b="0"/>
@@ -349,7 +364,7 @@
           </mc:Choice>
           <mc:Fallback>
             <w:pict>
-              <v:group w14:anchorId="746D0884" id="Group 18" o:spid="_x0000_s1026" style="position:absolute;margin-left:0;margin-top:10.45pt;width:307.5pt;height:162pt;z-index:251659264;mso-width-relative:margin;mso-height-relative:margin" coordorigin=",1991" coordsize="62523,36865" o:gfxdata="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">
+              <v:group w14:anchorId="746D0884" id="Group 18" o:spid="_x0000_s1026" style="position:absolute;margin-left:2.8pt;margin-top:10.15pt;width:307.5pt;height:162pt;z-index:251659264;mso-width-relative:margin;mso-height-relative:margin" coordorigin=",1991" coordsize="62523,36865" o:gfxdata="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">
                 <v:group id="Group 12" o:spid="_x0000_s1027" style="position:absolute;top:5916;width:49983;height:25751" coordorigin=",5916" coordsize="49983,25750" o:gfxdata="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">
                   <v:shapetype id="_x0000_t75" coordsize="21600,21600" o:spt="75" o:preferrelative="t" path="m@4@5l@4@11@9@11@9@5xe" filled="f" stroked="f">
                     <v:stroke joinstyle="miter"/>
@@ -519,6 +534,19 @@
           </mc:Fallback>
         </mc:AlternateContent>
       </w:r>
+      <w:r>
+        <w:t>Advantage:</w:t>
+      </w:r>
+    </w:p>
+    <w:p>
+      <w:r>
+        <w:t xml:space="preserve">Precipitation, and evaporation is available </w:t>
+      </w:r>
+      <w:proofErr w:type="gramStart"/>
+      <w:r>
+        <w:t>everywhere</w:t>
+      </w:r>
+      <w:proofErr w:type="gramEnd"/>
     </w:p>
     <w:p/>
     <w:p/>
@@ -539,25 +567,26 @@
       </w:pPr>
     </w:p>
     <w:p>
-      <w:pPr>
-        <w:rPr>
-          <w:b/>
-          <w:bCs/>
-        </w:rPr>
-      </w:pPr>
-    </w:p>
-    <w:p>
-      <w:r>
-        <w:t>Fig1: Budy</w:t>
+      <w:r>
+        <w:t xml:space="preserve">Fig1: </w:t>
+      </w:r>
+      <w:proofErr w:type="spellStart"/>
+      <w:r>
+        <w:t>Budy</w:t>
       </w:r>
       <w:r>
         <w:t>ko</w:t>
       </w:r>
+      <w:proofErr w:type="spellEnd"/>
       <w:r>
         <w:t xml:space="preserve"> function</w:t>
       </w:r>
       <w:r>
-        <w:t xml:space="preserve"> as relation between E</w:t>
+        <w:t xml:space="preserve"> as relation between </w:t>
+      </w:r>
+      <w:proofErr w:type="spellStart"/>
+      <w:r>
+        <w:t>E</w:t>
       </w:r>
       <w:r>
         <w:rPr>
@@ -565,8 +594,13 @@
         </w:rPr>
         <w:t>act</w:t>
       </w:r>
-      <w:r>
-        <w:t>/Precipitation and E</w:t>
+      <w:proofErr w:type="spellEnd"/>
+      <w:r>
+        <w:t xml:space="preserve">/Precipitation and </w:t>
+      </w:r>
+      <w:proofErr w:type="spellStart"/>
+      <w:r>
+        <w:t>E</w:t>
       </w:r>
       <w:r>
         <w:rPr>
@@ -574,34 +608,16 @@
         </w:rPr>
         <w:t>pot</w:t>
       </w:r>
+      <w:proofErr w:type="spellEnd"/>
       <w:r>
         <w:t>/Precipitation</w:t>
       </w:r>
     </w:p>
     <w:p>
       <w:pPr>
-        <w:rPr>
-          <w:b/>
-          <w:bCs/>
-        </w:rPr>
-      </w:pPr>
-    </w:p>
-    <w:p>
-      <w:pPr>
-        <w:rPr>
-          <w:b/>
-          <w:bCs/>
-          <w:sz w:val="24"/>
-          <w:szCs w:val="24"/>
-        </w:rPr>
-      </w:pPr>
-      <w:r>
-        <w:rPr>
-          <w:b/>
-          <w:bCs/>
-          <w:sz w:val="24"/>
-          <w:szCs w:val="24"/>
-        </w:rPr>
+        <w:pStyle w:val="Heading1"/>
+      </w:pPr>
+      <w:r>
         <w:t>Method</w:t>
       </w:r>
     </w:p>
@@ -620,8 +636,21 @@
     </w:p>
     <w:p>
       <w:r>
-        <w:t>The distance to the optimal” Budyko function is minimized</w:t>
-      </w:r>
+        <w:t xml:space="preserve">The distance to the optimal” </w:t>
+      </w:r>
+      <w:proofErr w:type="spellStart"/>
+      <w:r>
+        <w:t>Budyko</w:t>
+      </w:r>
+      <w:proofErr w:type="spellEnd"/>
+      <w:r>
+        <w:t xml:space="preserve"> function is </w:t>
+      </w:r>
+      <w:proofErr w:type="gramStart"/>
+      <w:r>
+        <w:t>minimized</w:t>
+      </w:r>
+      <w:proofErr w:type="gramEnd"/>
     </w:p>
     <w:p/>
     <w:p>
@@ -676,7 +705,15 @@
         <w:t>2</w:t>
       </w:r>
       <w:r>
-        <w:t>: Budyko points of a basin at initial run</w:t>
+        <w:t xml:space="preserve">: </w:t>
+      </w:r>
+      <w:proofErr w:type="spellStart"/>
+      <w:r>
+        <w:t>Budyko</w:t>
+      </w:r>
+      <w:proofErr w:type="spellEnd"/>
+      <w:r>
+        <w:t xml:space="preserve"> points of a basin at initial run</w:t>
       </w:r>
     </w:p>
     <w:p>
@@ -731,14 +768,42 @@
         <w:t>3</w:t>
       </w:r>
       <w:r>
-        <w:t>: Budyko points of a basin at initial run and best Budyko run</w:t>
-      </w:r>
+        <w:t xml:space="preserve">: </w:t>
+      </w:r>
+      <w:proofErr w:type="spellStart"/>
+      <w:r>
+        <w:t>Budyko</w:t>
+      </w:r>
+      <w:proofErr w:type="spellEnd"/>
+      <w:r>
+        <w:t xml:space="preserve"> points of a basin at initial run and best </w:t>
+      </w:r>
+      <w:proofErr w:type="spellStart"/>
+      <w:r>
+        <w:t>Budyko</w:t>
+      </w:r>
+      <w:proofErr w:type="spellEnd"/>
+      <w:r>
+        <w:t xml:space="preserve"> </w:t>
+      </w:r>
+      <w:proofErr w:type="gramStart"/>
+      <w:r>
+        <w:t>run</w:t>
+      </w:r>
+      <w:proofErr w:type="gramEnd"/>
     </w:p>
     <w:p/>
     <w:p>
       <w:r>
-        <w:lastRenderedPageBreak/>
-        <w:t>If it works out, the Budyko calibration show better results than the Zero run, but worse than the discharge calibration.</w:t>
+        <w:t xml:space="preserve">If it works out, the </w:t>
+      </w:r>
+      <w:proofErr w:type="spellStart"/>
+      <w:r>
+        <w:t>Budyko</w:t>
+      </w:r>
+      <w:proofErr w:type="spellEnd"/>
+      <w:r>
+        <w:t xml:space="preserve"> calibration show better results than the Zero run, but worse than the discharge calibration.</w:t>
       </w:r>
     </w:p>
     <w:p/>
@@ -795,11 +860,18 @@
         <w:t>4</w:t>
       </w:r>
       <w:r>
-        <w:t>: Discharge for observed, zero run and Budyko run.</w:t>
+        <w:t xml:space="preserve">: Discharge for observed, zero run and </w:t>
+      </w:r>
+      <w:proofErr w:type="spellStart"/>
+      <w:r>
+        <w:t>Budyko</w:t>
+      </w:r>
+      <w:proofErr w:type="spellEnd"/>
+      <w:r>
+        <w:t xml:space="preserve"> run.</w:t>
       </w:r>
     </w:p>
     <w:p/>
-    <w:p/>
     <w:p>
       <w:r>
         <w:t>For discharge calibration parameters are calibrated</w:t>
@@ -819,7 +891,23 @@
     </w:p>
     <w:p>
       <w:r>
-        <w:t xml:space="preserve">Because the Budyko curve looks at runoff generation (and evaporation) at grid cell level the runoff concentration and the routing processes are not sensitive to the objective function of the Budyko calibration. Therefore </w:t>
+        <w:t xml:space="preserve">Because the </w:t>
+      </w:r>
+      <w:proofErr w:type="spellStart"/>
+      <w:r>
+        <w:t>Budyko</w:t>
+      </w:r>
+      <w:proofErr w:type="spellEnd"/>
+      <w:r>
+        <w:t xml:space="preserve"> curve looks at runoff generation (and evaporation) at grid cell level the runoff concentration and the routing processes are not sensitive to the objective function of the </w:t>
+      </w:r>
+      <w:proofErr w:type="spellStart"/>
+      <w:r>
+        <w:t>Budyko</w:t>
+      </w:r>
+      <w:proofErr w:type="spellEnd"/>
+      <w:r>
+        <w:t xml:space="preserve"> calibration. Therefore </w:t>
       </w:r>
       <w:r>
         <w:t>less</w:t>
@@ -830,11 +918,15 @@
       <w:r>
         <w:t xml:space="preserve">can </w:t>
       </w:r>
-      <w:r>
-        <w:t>are calibrated.</w:t>
-      </w:r>
-    </w:p>
-    <w:p/>
+      <w:proofErr w:type="gramStart"/>
+      <w:r>
+        <w:t>are</w:t>
+      </w:r>
+      <w:proofErr w:type="gramEnd"/>
+      <w:r>
+        <w:t xml:space="preserve"> calibrated.</w:t>
+      </w:r>
+    </w:p>
     <w:p/>
     <w:p>
       <w:pPr>
@@ -843,6 +935,7 @@
           <w:szCs w:val="24"/>
         </w:rPr>
       </w:pPr>
+      <w:proofErr w:type="spellStart"/>
       <w:r>
         <w:rPr>
           <w:sz w:val="24"/>
@@ -855,19 +948,35 @@
           <w:sz w:val="24"/>
           <w:szCs w:val="24"/>
         </w:rPr>
-        <w:t>udyko points</w:t>
-      </w:r>
+        <w:t>udyko</w:t>
+      </w:r>
+      <w:proofErr w:type="spellEnd"/>
       <w:r>
         <w:rPr>
           <w:sz w:val="24"/>
           <w:szCs w:val="24"/>
         </w:rPr>
+        <w:t xml:space="preserve"> points</w:t>
+      </w:r>
+      <w:r>
+        <w:rPr>
+          <w:sz w:val="24"/>
+          <w:szCs w:val="24"/>
+        </w:rPr>
         <w:t>:</w:t>
       </w:r>
     </w:p>
     <w:p>
       <w:r>
-        <w:t>For each grid cell the sum of daily precipitation (P), potential evaporation (ETP) and actual evapotranspiration (ETA) is calculated. From these three sums the coordinate in the “Budyko space” are calculated:</w:t>
+        <w:t>For each grid cell the sum of daily precipitation (P), potential evaporation (ETP) and actual evapotranspiration (ETA) is calculated. From these three sums the coordinate in the “</w:t>
+      </w:r>
+      <w:proofErr w:type="spellStart"/>
+      <w:r>
+        <w:t>Budyko</w:t>
+      </w:r>
+      <w:proofErr w:type="spellEnd"/>
+      <w:r>
+        <w:t xml:space="preserve"> space” are calculated:</w:t>
       </w:r>
     </w:p>
     <w:p>
@@ -947,12 +1056,42 @@
     </w:p>
     <w:p>
       <w:r>
-        <w:t xml:space="preserve">Depending on the period of calibration the sum is calculated for 10 to 15 years. </w:t>
-      </w:r>
-    </w:p>
-    <w:p>
-      <w:r>
-        <w:t xml:space="preserve">The “Budyko space” spanned by x,y for each grid cell should be close to the Budyko curve: </w:t>
+        <w:t>Depending on the period of calibration</w:t>
+      </w:r>
+      <w:r>
+        <w:t>,</w:t>
+      </w:r>
+      <w:r>
+        <w:t xml:space="preserve"> the sum is calculated for 10 to 15 years. </w:t>
+      </w:r>
+    </w:p>
+    <w:p>
+      <w:r>
+        <w:t>The “</w:t>
+      </w:r>
+      <w:proofErr w:type="spellStart"/>
+      <w:r>
+        <w:t>Budyko</w:t>
+      </w:r>
+      <w:proofErr w:type="spellEnd"/>
+      <w:r>
+        <w:t xml:space="preserve"> space” spanned by </w:t>
+      </w:r>
+      <w:proofErr w:type="spellStart"/>
+      <w:r>
+        <w:t>x,y</w:t>
+      </w:r>
+      <w:proofErr w:type="spellEnd"/>
+      <w:r>
+        <w:t xml:space="preserve"> for each grid cell should be close to the </w:t>
+      </w:r>
+      <w:proofErr w:type="spellStart"/>
+      <w:r>
+        <w:t>Budyko</w:t>
+      </w:r>
+      <w:proofErr w:type="spellEnd"/>
+      <w:r>
+        <w:t xml:space="preserve"> curve: </w:t>
       </w:r>
     </w:p>
     <w:p>
@@ -1065,26 +1204,27 @@
     </w:p>
     <w:p>
       <w:r>
-        <w:t>Here the distance of Kolmogorov-Smirnov (maximum distance of a point to the function) is used as objective function and the calibration algorithm is minimizing this distance.</w:t>
+        <w:t>Here</w:t>
+      </w:r>
+      <w:r>
+        <w:t>,</w:t>
+      </w:r>
+      <w:r>
+        <w:t xml:space="preserve"> the distance of Kolmogorov-Smirnov (maximum distance of a point to the function) is used as objective function and the calibration algorithm </w:t>
+      </w:r>
+      <w:r>
+        <w:t>minimizes</w:t>
+      </w:r>
+      <w:r>
+        <w:t xml:space="preserve"> this distance.</w:t>
       </w:r>
     </w:p>
     <w:p/>
     <w:p>
       <w:pPr>
-        <w:rPr>
-          <w:b/>
-          <w:bCs/>
-          <w:sz w:val="24"/>
-          <w:szCs w:val="24"/>
-        </w:rPr>
-      </w:pPr>
-      <w:r>
-        <w:rPr>
-          <w:b/>
-          <w:bCs/>
-          <w:sz w:val="24"/>
-          <w:szCs w:val="24"/>
-        </w:rPr>
+        <w:pStyle w:val="Heading1"/>
+      </w:pPr>
+      <w:r>
         <w:t>How to implement</w:t>
       </w:r>
     </w:p>
@@ -1097,11 +1237,34 @@
         </w:numPr>
       </w:pPr>
       <w:r>
-        <w:t>Get the sum of</w:t>
-      </w:r>
-      <w:r>
-        <w:t xml:space="preserve"> precipitation, potential and actual evaporation for each grid cell for the whole time period.</w:t>
-      </w:r>
+        <w:rPr>
+          <w:b/>
+          <w:bCs/>
+        </w:rPr>
+        <w:t xml:space="preserve">Get the sum of precipitation, potential and actual evaporation for each grid cell for the whole </w:t>
+      </w:r>
+      <w:proofErr w:type="gramStart"/>
+      <w:r>
+        <w:rPr>
+          <w:b/>
+          <w:bCs/>
+        </w:rPr>
+        <w:t>time period</w:t>
+      </w:r>
+      <w:proofErr w:type="gramEnd"/>
+      <w:r>
+        <w:rPr>
+          <w:b/>
+          <w:bCs/>
+        </w:rPr>
+        <w:t>.</w:t>
+      </w:r>
+    </w:p>
+    <w:p>
+      <w:pPr>
+        <w:pStyle w:val="ListParagraph"/>
+        <w:ind w:left="360"/>
+      </w:pPr>
       <w:r>
         <w:br/>
         <w:t xml:space="preserve">In CWatM we have a defined output variable: </w:t>
@@ -1109,9 +1272,27 @@
       <w:r>
         <w:br/>
       </w:r>
-      <w:r>
-        <w:t>OUT_TSS_TotalTot = totalET, Precipitation, ETRef</w:t>
-      </w:r>
+      <w:proofErr w:type="spellStart"/>
+      <w:r>
+        <w:t>OUT_TSS_TotalTot</w:t>
+      </w:r>
+      <w:proofErr w:type="spellEnd"/>
+      <w:r>
+        <w:t xml:space="preserve"> = </w:t>
+      </w:r>
+      <w:proofErr w:type="spellStart"/>
+      <w:r>
+        <w:t>totalET</w:t>
+      </w:r>
+      <w:proofErr w:type="spellEnd"/>
+      <w:r>
+        <w:t xml:space="preserve">, Precipitation, </w:t>
+      </w:r>
+      <w:proofErr w:type="spellStart"/>
+      <w:r>
+        <w:t>ETRef</w:t>
+      </w:r>
+      <w:proofErr w:type="spellEnd"/>
     </w:p>
     <w:p>
       <w:pPr>
@@ -1170,10 +1351,55 @@
     </w:p>
     <w:p/>
     <w:p>
-      <w:r>
-        <w:t>In Lisflood you might do some additional processing to calculate the results (I did not check yet, what to do)</w:t>
-      </w:r>
-    </w:p>
+      <w:pPr>
+        <w:rPr>
+          <w:b/>
+          <w:bCs/>
+        </w:rPr>
+      </w:pPr>
+      <w:r>
+        <w:rPr>
+          <w:b/>
+          <w:bCs/>
+        </w:rPr>
+        <w:t xml:space="preserve">In </w:t>
+      </w:r>
+      <w:proofErr w:type="spellStart"/>
+      <w:r>
+        <w:rPr>
+          <w:b/>
+          <w:bCs/>
+        </w:rPr>
+        <w:t>Lisflood</w:t>
+      </w:r>
+      <w:proofErr w:type="spellEnd"/>
+      <w:r>
+        <w:rPr>
+          <w:b/>
+          <w:bCs/>
+        </w:rPr>
+        <w:t xml:space="preserve"> you might do some additional processing to calculate the results (I did not </w:t>
+      </w:r>
+      <w:proofErr w:type="gramStart"/>
+      <w:r>
+        <w:rPr>
+          <w:b/>
+          <w:bCs/>
+        </w:rPr>
+        <w:t>check yet,</w:t>
+      </w:r>
+      <w:proofErr w:type="gramEnd"/>
+      <w:r>
+        <w:rPr>
+          <w:b/>
+          <w:bCs/>
+        </w:rPr>
+        <w:t xml:space="preserve"> what to do)</w:t>
+      </w:r>
+    </w:p>
+    <w:p/>
+    <w:p/>
+    <w:p/>
     <w:p>
       <w:pPr>
         <w:pStyle w:val="ListParagraph"/>
@@ -1181,9 +1407,16 @@
           <w:ilvl w:val="0"/>
           <w:numId w:val="3"/>
         </w:numPr>
-      </w:pPr>
-      <w:r>
-        <w:lastRenderedPageBreak/>
+        <w:rPr>
+          <w:b/>
+          <w:bCs/>
+        </w:rPr>
+      </w:pPr>
+      <w:r>
+        <w:rPr>
+          <w:b/>
+          <w:bCs/>
+        </w:rPr>
         <w:t>In the calibration tools replace the KGE call:</w:t>
       </w:r>
     </w:p>
@@ -1216,14 +1449,65 @@
           <w:szCs w:val="20"/>
         </w:rPr>
       </w:pPr>
-      <w:r>
-        <w:rPr>
-          <w:rFonts w:ascii="Courier New" w:eastAsia="Times New Roman" w:hAnsi="Courier New" w:cs="Courier New"/>
-          <w:color w:val="000000"/>
-          <w:sz w:val="20"/>
-          <w:szCs w:val="20"/>
-        </w:rPr>
-        <w:t xml:space="preserve">p_csv = os.path.join(directory_run, </w:t>
+      <w:proofErr w:type="spellStart"/>
+      <w:r>
+        <w:rPr>
+          <w:rFonts w:ascii="Courier New" w:eastAsia="Times New Roman" w:hAnsi="Courier New" w:cs="Courier New"/>
+          <w:color w:val="000000"/>
+          <w:sz w:val="20"/>
+          <w:szCs w:val="20"/>
+        </w:rPr>
+        <w:t>p_csv</w:t>
+      </w:r>
+      <w:proofErr w:type="spellEnd"/>
+      <w:r>
+        <w:rPr>
+          <w:rFonts w:ascii="Courier New" w:eastAsia="Times New Roman" w:hAnsi="Courier New" w:cs="Courier New"/>
+          <w:color w:val="000000"/>
+          <w:sz w:val="20"/>
+          <w:szCs w:val="20"/>
+        </w:rPr>
+        <w:t xml:space="preserve"> = </w:t>
+      </w:r>
+      <w:proofErr w:type="spellStart"/>
+      <w:r>
+        <w:rPr>
+          <w:rFonts w:ascii="Courier New" w:eastAsia="Times New Roman" w:hAnsi="Courier New" w:cs="Courier New"/>
+          <w:color w:val="000000"/>
+          <w:sz w:val="20"/>
+          <w:szCs w:val="20"/>
+        </w:rPr>
+        <w:t>os.path.join</w:t>
+      </w:r>
+      <w:proofErr w:type="spellEnd"/>
+      <w:r>
+        <w:rPr>
+          <w:rFonts w:ascii="Courier New" w:eastAsia="Times New Roman" w:hAnsi="Courier New" w:cs="Courier New"/>
+          <w:color w:val="000000"/>
+          <w:sz w:val="20"/>
+          <w:szCs w:val="20"/>
+        </w:rPr>
+        <w:t>(</w:t>
+      </w:r>
+      <w:proofErr w:type="spellStart"/>
+      <w:r>
+        <w:rPr>
+          <w:rFonts w:ascii="Courier New" w:eastAsia="Times New Roman" w:hAnsi="Courier New" w:cs="Courier New"/>
+          <w:color w:val="000000"/>
+          <w:sz w:val="20"/>
+          <w:szCs w:val="20"/>
+        </w:rPr>
+        <w:t>directory_run</w:t>
+      </w:r>
+      <w:proofErr w:type="spellEnd"/>
+      <w:r>
+        <w:rPr>
+          <w:rFonts w:ascii="Courier New" w:eastAsia="Times New Roman" w:hAnsi="Courier New" w:cs="Courier New"/>
+          <w:color w:val="000000"/>
+          <w:sz w:val="20"/>
+          <w:szCs w:val="20"/>
+        </w:rPr>
+        <w:t xml:space="preserve">, </w:t>
       </w:r>
       <w:r>
         <w:rPr>
@@ -1253,7 +1537,66 @@
           <w:szCs w:val="20"/>
         </w:rPr>
         <w:br/>
-        <w:t xml:space="preserve">etp_csv = os.path.join(directory_run, </w:t>
+      </w:r>
+      <w:proofErr w:type="spellStart"/>
+      <w:r>
+        <w:rPr>
+          <w:rFonts w:ascii="Courier New" w:eastAsia="Times New Roman" w:hAnsi="Courier New" w:cs="Courier New"/>
+          <w:color w:val="000000"/>
+          <w:sz w:val="20"/>
+          <w:szCs w:val="20"/>
+        </w:rPr>
+        <w:t>etp_csv</w:t>
+      </w:r>
+      <w:proofErr w:type="spellEnd"/>
+      <w:r>
+        <w:rPr>
+          <w:rFonts w:ascii="Courier New" w:eastAsia="Times New Roman" w:hAnsi="Courier New" w:cs="Courier New"/>
+          <w:color w:val="000000"/>
+          <w:sz w:val="20"/>
+          <w:szCs w:val="20"/>
+        </w:rPr>
+        <w:t xml:space="preserve"> = </w:t>
+      </w:r>
+      <w:proofErr w:type="spellStart"/>
+      <w:r>
+        <w:rPr>
+          <w:rFonts w:ascii="Courier New" w:eastAsia="Times New Roman" w:hAnsi="Courier New" w:cs="Courier New"/>
+          <w:color w:val="000000"/>
+          <w:sz w:val="20"/>
+          <w:szCs w:val="20"/>
+        </w:rPr>
+        <w:t>os.path.join</w:t>
+      </w:r>
+      <w:proofErr w:type="spellEnd"/>
+      <w:r>
+        <w:rPr>
+          <w:rFonts w:ascii="Courier New" w:eastAsia="Times New Roman" w:hAnsi="Courier New" w:cs="Courier New"/>
+          <w:color w:val="000000"/>
+          <w:sz w:val="20"/>
+          <w:szCs w:val="20"/>
+        </w:rPr>
+        <w:t>(</w:t>
+      </w:r>
+      <w:proofErr w:type="spellStart"/>
+      <w:r>
+        <w:rPr>
+          <w:rFonts w:ascii="Courier New" w:eastAsia="Times New Roman" w:hAnsi="Courier New" w:cs="Courier New"/>
+          <w:color w:val="000000"/>
+          <w:sz w:val="20"/>
+          <w:szCs w:val="20"/>
+        </w:rPr>
+        <w:t>directory_run</w:t>
+      </w:r>
+      <w:proofErr w:type="spellEnd"/>
+      <w:r>
+        <w:rPr>
+          <w:rFonts w:ascii="Courier New" w:eastAsia="Times New Roman" w:hAnsi="Courier New" w:cs="Courier New"/>
+          <w:color w:val="000000"/>
+          <w:sz w:val="20"/>
+          <w:szCs w:val="20"/>
+        </w:rPr>
+        <w:t xml:space="preserve">, </w:t>
       </w:r>
       <w:r>
         <w:rPr>
@@ -1292,8 +1635,49 @@
           <w:szCs w:val="20"/>
         </w:rPr>
         <w:br/>
-        <w:t xml:space="preserve">Prec1 = pandas.read_table(p_csv, </w:t>
-      </w:r>
+        <w:t xml:space="preserve">Prec1 = </w:t>
+      </w:r>
+      <w:proofErr w:type="spellStart"/>
+      <w:r>
+        <w:rPr>
+          <w:rFonts w:ascii="Courier New" w:eastAsia="Times New Roman" w:hAnsi="Courier New" w:cs="Courier New"/>
+          <w:color w:val="000000"/>
+          <w:sz w:val="20"/>
+          <w:szCs w:val="20"/>
+        </w:rPr>
+        <w:t>pandas.read_table</w:t>
+      </w:r>
+      <w:proofErr w:type="spellEnd"/>
+      <w:r>
+        <w:rPr>
+          <w:rFonts w:ascii="Courier New" w:eastAsia="Times New Roman" w:hAnsi="Courier New" w:cs="Courier New"/>
+          <w:color w:val="000000"/>
+          <w:sz w:val="20"/>
+          <w:szCs w:val="20"/>
+        </w:rPr>
+        <w:t>(</w:t>
+      </w:r>
+      <w:proofErr w:type="spellStart"/>
+      <w:r>
+        <w:rPr>
+          <w:rFonts w:ascii="Courier New" w:eastAsia="Times New Roman" w:hAnsi="Courier New" w:cs="Courier New"/>
+          <w:color w:val="000000"/>
+          <w:sz w:val="20"/>
+          <w:szCs w:val="20"/>
+        </w:rPr>
+        <w:t>p_csv</w:t>
+      </w:r>
+      <w:proofErr w:type="spellEnd"/>
+      <w:r>
+        <w:rPr>
+          <w:rFonts w:ascii="Courier New" w:eastAsia="Times New Roman" w:hAnsi="Courier New" w:cs="Courier New"/>
+          <w:color w:val="000000"/>
+          <w:sz w:val="20"/>
+          <w:szCs w:val="20"/>
+        </w:rPr>
+        <w:t xml:space="preserve">, </w:t>
+      </w:r>
+      <w:proofErr w:type="spellStart"/>
       <w:r>
         <w:rPr>
           <w:rFonts w:ascii="Courier New" w:eastAsia="Times New Roman" w:hAnsi="Courier New" w:cs="Courier New"/>
@@ -1303,6 +1687,7 @@
         </w:rPr>
         <w:t>sep</w:t>
       </w:r>
+      <w:proofErr w:type="spellEnd"/>
       <w:r>
         <w:rPr>
           <w:rFonts w:ascii="Courier New" w:eastAsia="Times New Roman" w:hAnsi="Courier New" w:cs="Courier New"/>
@@ -1332,6 +1717,7 @@
         </w:rPr>
         <w:t xml:space="preserve">, </w:t>
       </w:r>
+      <w:proofErr w:type="spellStart"/>
       <w:r>
         <w:rPr>
           <w:rFonts w:ascii="Courier New" w:eastAsia="Times New Roman" w:hAnsi="Courier New" w:cs="Courier New"/>
@@ -1341,6 +1727,7 @@
         </w:rPr>
         <w:t>index_col</w:t>
       </w:r>
+      <w:proofErr w:type="spellEnd"/>
       <w:r>
         <w:rPr>
           <w:rFonts w:ascii="Courier New" w:eastAsia="Times New Roman" w:hAnsi="Courier New" w:cs="Courier New"/>
@@ -1368,6 +1755,7 @@
         </w:rPr>
         <w:t xml:space="preserve">, </w:t>
       </w:r>
+      <w:proofErr w:type="spellStart"/>
       <w:r>
         <w:rPr>
           <w:rFonts w:ascii="Courier New" w:eastAsia="Times New Roman" w:hAnsi="Courier New" w:cs="Courier New"/>
@@ -1377,6 +1765,7 @@
         </w:rPr>
         <w:t>skiprows</w:t>
       </w:r>
+      <w:proofErr w:type="spellEnd"/>
       <w:r>
         <w:rPr>
           <w:rFonts w:ascii="Courier New" w:eastAsia="Times New Roman" w:hAnsi="Courier New" w:cs="Courier New"/>
@@ -1442,6 +1831,7 @@
         </w:rPr>
         <w:t xml:space="preserve">, </w:t>
       </w:r>
+      <w:proofErr w:type="spellStart"/>
       <w:r>
         <w:rPr>
           <w:rFonts w:ascii="Courier New" w:eastAsia="Times New Roman" w:hAnsi="Courier New" w:cs="Courier New"/>
@@ -1451,6 +1841,7 @@
         </w:rPr>
         <w:t>skipinitialspace</w:t>
       </w:r>
+      <w:proofErr w:type="spellEnd"/>
       <w:r>
         <w:rPr>
           <w:rFonts w:ascii="Courier New" w:eastAsia="Times New Roman" w:hAnsi="Courier New" w:cs="Courier New"/>
@@ -1488,8 +1879,49 @@
           <w:szCs w:val="20"/>
         </w:rPr>
         <w:br/>
-        <w:t xml:space="preserve">ETP1 = pandas.read_table(etp_csv, </w:t>
-      </w:r>
+        <w:t xml:space="preserve">ETP1 = </w:t>
+      </w:r>
+      <w:proofErr w:type="spellStart"/>
+      <w:r>
+        <w:rPr>
+          <w:rFonts w:ascii="Courier New" w:eastAsia="Times New Roman" w:hAnsi="Courier New" w:cs="Courier New"/>
+          <w:color w:val="000000"/>
+          <w:sz w:val="20"/>
+          <w:szCs w:val="20"/>
+        </w:rPr>
+        <w:t>pandas.read_table</w:t>
+      </w:r>
+      <w:proofErr w:type="spellEnd"/>
+      <w:r>
+        <w:rPr>
+          <w:rFonts w:ascii="Courier New" w:eastAsia="Times New Roman" w:hAnsi="Courier New" w:cs="Courier New"/>
+          <w:color w:val="000000"/>
+          <w:sz w:val="20"/>
+          <w:szCs w:val="20"/>
+        </w:rPr>
+        <w:t>(</w:t>
+      </w:r>
+      <w:proofErr w:type="spellStart"/>
+      <w:r>
+        <w:rPr>
+          <w:rFonts w:ascii="Courier New" w:eastAsia="Times New Roman" w:hAnsi="Courier New" w:cs="Courier New"/>
+          <w:color w:val="000000"/>
+          <w:sz w:val="20"/>
+          <w:szCs w:val="20"/>
+        </w:rPr>
+        <w:t>etp_csv</w:t>
+      </w:r>
+      <w:proofErr w:type="spellEnd"/>
+      <w:r>
+        <w:rPr>
+          <w:rFonts w:ascii="Courier New" w:eastAsia="Times New Roman" w:hAnsi="Courier New" w:cs="Courier New"/>
+          <w:color w:val="000000"/>
+          <w:sz w:val="20"/>
+          <w:szCs w:val="20"/>
+        </w:rPr>
+        <w:t xml:space="preserve">, </w:t>
+      </w:r>
+      <w:proofErr w:type="spellStart"/>
       <w:r>
         <w:rPr>
           <w:rFonts w:ascii="Courier New" w:eastAsia="Times New Roman" w:hAnsi="Courier New" w:cs="Courier New"/>
@@ -1499,6 +1931,7 @@
         </w:rPr>
         <w:t>sep</w:t>
       </w:r>
+      <w:proofErr w:type="spellEnd"/>
       <w:r>
         <w:rPr>
           <w:rFonts w:ascii="Courier New" w:eastAsia="Times New Roman" w:hAnsi="Courier New" w:cs="Courier New"/>
@@ -1528,6 +1961,7 @@
         </w:rPr>
         <w:t xml:space="preserve">, </w:t>
       </w:r>
+      <w:proofErr w:type="spellStart"/>
       <w:r>
         <w:rPr>
           <w:rFonts w:ascii="Courier New" w:eastAsia="Times New Roman" w:hAnsi="Courier New" w:cs="Courier New"/>
@@ -1537,6 +1971,7 @@
         </w:rPr>
         <w:t>index_col</w:t>
       </w:r>
+      <w:proofErr w:type="spellEnd"/>
       <w:r>
         <w:rPr>
           <w:rFonts w:ascii="Courier New" w:eastAsia="Times New Roman" w:hAnsi="Courier New" w:cs="Courier New"/>
@@ -1564,6 +1999,7 @@
         </w:rPr>
         <w:t xml:space="preserve">, </w:t>
       </w:r>
+      <w:proofErr w:type="spellStart"/>
       <w:r>
         <w:rPr>
           <w:rFonts w:ascii="Courier New" w:eastAsia="Times New Roman" w:hAnsi="Courier New" w:cs="Courier New"/>
@@ -1573,6 +2009,7 @@
         </w:rPr>
         <w:t>skiprows</w:t>
       </w:r>
+      <w:proofErr w:type="spellEnd"/>
       <w:r>
         <w:rPr>
           <w:rFonts w:ascii="Courier New" w:eastAsia="Times New Roman" w:hAnsi="Courier New" w:cs="Courier New"/>
@@ -1638,6 +2075,7 @@
         </w:rPr>
         <w:t xml:space="preserve">, </w:t>
       </w:r>
+      <w:proofErr w:type="spellStart"/>
       <w:r>
         <w:rPr>
           <w:rFonts w:ascii="Courier New" w:eastAsia="Times New Roman" w:hAnsi="Courier New" w:cs="Courier New"/>
@@ -1647,6 +2085,7 @@
         </w:rPr>
         <w:t>skipinitialspace</w:t>
       </w:r>
+      <w:proofErr w:type="spellEnd"/>
       <w:r>
         <w:rPr>
           <w:rFonts w:ascii="Courier New" w:eastAsia="Times New Roman" w:hAnsi="Courier New" w:cs="Courier New"/>
@@ -1684,7 +2123,26 @@
           <w:szCs w:val="20"/>
         </w:rPr>
         <w:br/>
-        <w:t>Prec = Prec1.index.values</w:t>
+      </w:r>
+      <w:proofErr w:type="spellStart"/>
+      <w:r>
+        <w:rPr>
+          <w:rFonts w:ascii="Courier New" w:eastAsia="Times New Roman" w:hAnsi="Courier New" w:cs="Courier New"/>
+          <w:color w:val="000000"/>
+          <w:sz w:val="20"/>
+          <w:szCs w:val="20"/>
+        </w:rPr>
+        <w:t>Prec</w:t>
+      </w:r>
+      <w:proofErr w:type="spellEnd"/>
+      <w:r>
+        <w:rPr>
+          <w:rFonts w:ascii="Courier New" w:eastAsia="Times New Roman" w:hAnsi="Courier New" w:cs="Courier New"/>
+          <w:color w:val="000000"/>
+          <w:sz w:val="20"/>
+          <w:szCs w:val="20"/>
+        </w:rPr>
+        <w:t xml:space="preserve"> = Prec1.index.values</w:t>
       </w:r>
       <w:r>
         <w:rPr>
@@ -1704,8 +2162,38 @@
           <w:szCs w:val="20"/>
         </w:rPr>
         <w:br/>
-        <w:t>BudykoX = ETP / Prec</w:t>
-      </w:r>
+      </w:r>
+      <w:proofErr w:type="spellStart"/>
+      <w:r>
+        <w:rPr>
+          <w:rFonts w:ascii="Courier New" w:eastAsia="Times New Roman" w:hAnsi="Courier New" w:cs="Courier New"/>
+          <w:color w:val="000000"/>
+          <w:sz w:val="20"/>
+          <w:szCs w:val="20"/>
+        </w:rPr>
+        <w:t>BudykoX</w:t>
+      </w:r>
+      <w:proofErr w:type="spellEnd"/>
+      <w:r>
+        <w:rPr>
+          <w:rFonts w:ascii="Courier New" w:eastAsia="Times New Roman" w:hAnsi="Courier New" w:cs="Courier New"/>
+          <w:color w:val="000000"/>
+          <w:sz w:val="20"/>
+          <w:szCs w:val="20"/>
+        </w:rPr>
+        <w:t xml:space="preserve"> = ETP / </w:t>
+      </w:r>
+      <w:proofErr w:type="spellStart"/>
+      <w:r>
+        <w:rPr>
+          <w:rFonts w:ascii="Courier New" w:eastAsia="Times New Roman" w:hAnsi="Courier New" w:cs="Courier New"/>
+          <w:color w:val="000000"/>
+          <w:sz w:val="20"/>
+          <w:szCs w:val="20"/>
+        </w:rPr>
+        <w:t>Prec</w:t>
+      </w:r>
+      <w:proofErr w:type="spellEnd"/>
     </w:p>
     <w:p>
       <w:pPr>
@@ -1762,20 +2250,54 @@
           <w:color w:val="000000"/>
         </w:rPr>
       </w:pPr>
+      <w:proofErr w:type="spellStart"/>
       <w:r>
         <w:rPr>
           <w:rFonts w:eastAsia="Times New Roman" w:cstheme="minorHAnsi"/>
           <w:color w:val="000000"/>
         </w:rPr>
-        <w:t>Precipition and ETRef is for all runs the same.</w:t>
-      </w:r>
+        <w:t>Precipition</w:t>
+      </w:r>
+      <w:proofErr w:type="spellEnd"/>
       <w:r>
         <w:rPr>
           <w:rFonts w:eastAsia="Times New Roman" w:cstheme="minorHAnsi"/>
           <w:color w:val="000000"/>
         </w:rPr>
-        <w:t xml:space="preserve"> Needs to be done only once</w:t>
-      </w:r>
+        <w:t xml:space="preserve"> and </w:t>
+      </w:r>
+      <w:proofErr w:type="spellStart"/>
+      <w:r>
+        <w:rPr>
+          <w:rFonts w:eastAsia="Times New Roman" w:cstheme="minorHAnsi"/>
+          <w:color w:val="000000"/>
+        </w:rPr>
+        <w:t>ETRef</w:t>
+      </w:r>
+      <w:proofErr w:type="spellEnd"/>
+      <w:r>
+        <w:rPr>
+          <w:rFonts w:eastAsia="Times New Roman" w:cstheme="minorHAnsi"/>
+          <w:color w:val="000000"/>
+        </w:rPr>
+        <w:t xml:space="preserve"> is for all runs the same.</w:t>
+      </w:r>
+      <w:r>
+        <w:rPr>
+          <w:rFonts w:eastAsia="Times New Roman" w:cstheme="minorHAnsi"/>
+          <w:color w:val="000000"/>
+        </w:rPr>
+        <w:t xml:space="preserve"> Needs to be done only </w:t>
+      </w:r>
+      <w:proofErr w:type="gramStart"/>
+      <w:r>
+        <w:rPr>
+          <w:rFonts w:eastAsia="Times New Roman" w:cstheme="minorHAnsi"/>
+          <w:color w:val="000000"/>
+        </w:rPr>
+        <w:t>once</w:t>
+      </w:r>
+      <w:proofErr w:type="gramEnd"/>
     </w:p>
     <w:p>
       <w:pPr>
@@ -1812,11 +2334,19 @@
           <w:color w:val="000000"/>
         </w:rPr>
       </w:pPr>
-      <w:r>
-        <w:rPr>
-          <w:color w:val="000000"/>
-        </w:rPr>
-        <w:t xml:space="preserve">Etact_tss = </w:t>
+      <w:proofErr w:type="spellStart"/>
+      <w:r>
+        <w:rPr>
+          <w:color w:val="000000"/>
+        </w:rPr>
+        <w:t>Etact_tss</w:t>
+      </w:r>
+      <w:proofErr w:type="spellEnd"/>
+      <w:r>
+        <w:rPr>
+          <w:color w:val="000000"/>
+        </w:rPr>
+        <w:t xml:space="preserve"> = </w:t>
       </w:r>
       <w:r>
         <w:rPr>
@@ -1839,14 +2369,44 @@
         <w:rPr>
           <w:color w:val="000000"/>
         </w:rPr>
-        <w:t xml:space="preserve">Etact1 = pandas.read_table(etact_tss, </w:t>
-      </w:r>
+        <w:t xml:space="preserve">Etact1 = </w:t>
+      </w:r>
+      <w:proofErr w:type="spellStart"/>
+      <w:r>
+        <w:rPr>
+          <w:color w:val="000000"/>
+        </w:rPr>
+        <w:t>pandas.read_table</w:t>
+      </w:r>
+      <w:proofErr w:type="spellEnd"/>
+      <w:r>
+        <w:rPr>
+          <w:color w:val="000000"/>
+        </w:rPr>
+        <w:t>(</w:t>
+      </w:r>
+      <w:proofErr w:type="spellStart"/>
+      <w:r>
+        <w:rPr>
+          <w:color w:val="000000"/>
+        </w:rPr>
+        <w:t>etact_tss</w:t>
+      </w:r>
+      <w:proofErr w:type="spellEnd"/>
+      <w:r>
+        <w:rPr>
+          <w:color w:val="000000"/>
+        </w:rPr>
+        <w:t xml:space="preserve">, </w:t>
+      </w:r>
+      <w:proofErr w:type="spellStart"/>
       <w:r>
         <w:rPr>
           <w:color w:val="660099"/>
         </w:rPr>
         <w:t>sep</w:t>
       </w:r>
+      <w:proofErr w:type="spellEnd"/>
       <w:r>
         <w:rPr>
           <w:color w:val="000000"/>
@@ -1867,12 +2427,14 @@
         </w:rPr>
         <w:t xml:space="preserve">, </w:t>
       </w:r>
+      <w:proofErr w:type="spellStart"/>
       <w:r>
         <w:rPr>
           <w:color w:val="660099"/>
         </w:rPr>
         <w:t>index_col</w:t>
       </w:r>
+      <w:proofErr w:type="spellEnd"/>
       <w:r>
         <w:rPr>
           <w:color w:val="000000"/>
@@ -1891,12 +2453,14 @@
         </w:rPr>
         <w:t xml:space="preserve">, </w:t>
       </w:r>
+      <w:proofErr w:type="spellStart"/>
       <w:r>
         <w:rPr>
           <w:color w:val="660099"/>
         </w:rPr>
         <w:t>skiprows</w:t>
       </w:r>
+      <w:proofErr w:type="spellEnd"/>
       <w:r>
         <w:rPr>
           <w:color w:val="000000"/>
@@ -1941,12 +2505,14 @@
         </w:rPr>
         <w:t xml:space="preserve">, </w:t>
       </w:r>
+      <w:proofErr w:type="spellStart"/>
       <w:r>
         <w:rPr>
           <w:color w:val="660099"/>
         </w:rPr>
         <w:t>skipinitialspace</w:t>
       </w:r>
+      <w:proofErr w:type="spellEnd"/>
       <w:r>
         <w:rPr>
           <w:color w:val="000000"/>
@@ -1972,7 +2538,20 @@
           <w:color w:val="000000"/>
         </w:rPr>
         <w:br/>
-        <w:t>Etact = Etact1.index.values</w:t>
+      </w:r>
+      <w:proofErr w:type="spellStart"/>
+      <w:r>
+        <w:rPr>
+          <w:color w:val="000000"/>
+        </w:rPr>
+        <w:t>Etact</w:t>
+      </w:r>
+      <w:proofErr w:type="spellEnd"/>
+      <w:r>
+        <w:rPr>
+          <w:color w:val="000000"/>
+        </w:rPr>
+        <w:t xml:space="preserve"> = Etact1.index.values</w:t>
       </w:r>
     </w:p>
     <w:p>
@@ -1983,12 +2562,42 @@
           <w:color w:val="000000"/>
         </w:rPr>
       </w:pPr>
-      <w:r>
-        <w:rPr>
-          <w:color w:val="000000"/>
-        </w:rPr>
-        <w:t>BudykoY = Etact / Prec</w:t>
-      </w:r>
+      <w:proofErr w:type="spellStart"/>
+      <w:r>
+        <w:rPr>
+          <w:color w:val="000000"/>
+        </w:rPr>
+        <w:t>BudykoY</w:t>
+      </w:r>
+      <w:proofErr w:type="spellEnd"/>
+      <w:r>
+        <w:rPr>
+          <w:color w:val="000000"/>
+        </w:rPr>
+        <w:t xml:space="preserve"> = </w:t>
+      </w:r>
+      <w:proofErr w:type="spellStart"/>
+      <w:r>
+        <w:rPr>
+          <w:color w:val="000000"/>
+        </w:rPr>
+        <w:t>Etact</w:t>
+      </w:r>
+      <w:proofErr w:type="spellEnd"/>
+      <w:r>
+        <w:rPr>
+          <w:color w:val="000000"/>
+        </w:rPr>
+        <w:t xml:space="preserve"> / </w:t>
+      </w:r>
+      <w:proofErr w:type="spellStart"/>
+      <w:r>
+        <w:rPr>
+          <w:color w:val="000000"/>
+        </w:rPr>
+        <w:t>Prec</w:t>
+      </w:r>
+      <w:proofErr w:type="spellEnd"/>
     </w:p>
     <w:p>
       <w:pPr>
@@ -2048,7 +2657,23 @@
           <w:rFonts w:eastAsia="Times New Roman" w:cstheme="minorHAnsi"/>
           <w:color w:val="000000"/>
         </w:rPr>
-        <w:t>This is the output of each modelrun.</w:t>
+        <w:t xml:space="preserve">This is the output of each </w:t>
+      </w:r>
+      <w:proofErr w:type="spellStart"/>
+      <w:r>
+        <w:rPr>
+          <w:rFonts w:eastAsia="Times New Roman" w:cstheme="minorHAnsi"/>
+          <w:color w:val="000000"/>
+        </w:rPr>
+        <w:t>modelrun</w:t>
+      </w:r>
+      <w:proofErr w:type="spellEnd"/>
+      <w:r>
+        <w:rPr>
+          <w:rFonts w:eastAsia="Times New Roman" w:cstheme="minorHAnsi"/>
+          <w:color w:val="000000"/>
+        </w:rPr>
+        <w:t>.</w:t>
       </w:r>
     </w:p>
     <w:p>
@@ -2120,11 +2745,61 @@
           <w:color w:val="000000"/>
         </w:rPr>
       </w:pPr>
-      <w:r>
-        <w:rPr>
-          <w:color w:val="000000"/>
-        </w:rPr>
-        <w:t>budyko = hydroStats.Budyko(BudykoX, BudykoY)</w:t>
+      <w:proofErr w:type="spellStart"/>
+      <w:r>
+        <w:rPr>
+          <w:color w:val="000000"/>
+        </w:rPr>
+        <w:t>budyko</w:t>
+      </w:r>
+      <w:proofErr w:type="spellEnd"/>
+      <w:r>
+        <w:rPr>
+          <w:color w:val="000000"/>
+        </w:rPr>
+        <w:t xml:space="preserve"> = </w:t>
+      </w:r>
+      <w:proofErr w:type="spellStart"/>
+      <w:r>
+        <w:rPr>
+          <w:color w:val="000000"/>
+        </w:rPr>
+        <w:t>hydroStats.Budyko</w:t>
+      </w:r>
+      <w:proofErr w:type="spellEnd"/>
+      <w:r>
+        <w:rPr>
+          <w:color w:val="000000"/>
+        </w:rPr>
+        <w:t>(</w:t>
+      </w:r>
+      <w:proofErr w:type="spellStart"/>
+      <w:r>
+        <w:rPr>
+          <w:color w:val="000000"/>
+        </w:rPr>
+        <w:t>BudykoX</w:t>
+      </w:r>
+      <w:proofErr w:type="spellEnd"/>
+      <w:r>
+        <w:rPr>
+          <w:color w:val="000000"/>
+        </w:rPr>
+        <w:t xml:space="preserve">, </w:t>
+      </w:r>
+      <w:proofErr w:type="spellStart"/>
+      <w:r>
+        <w:rPr>
+          <w:color w:val="000000"/>
+        </w:rPr>
+        <w:t>BudykoY</w:t>
+      </w:r>
+      <w:proofErr w:type="spellEnd"/>
+      <w:r>
+        <w:rPr>
+          <w:color w:val="000000"/>
+        </w:rPr>
+        <w:t>)</w:t>
       </w:r>
     </w:p>
     <w:p>
@@ -2143,12 +2818,25 @@
         </w:rPr>
         <w:t xml:space="preserve">return </w:t>
       </w:r>
+      <w:proofErr w:type="spellStart"/>
+      <w:proofErr w:type="gramStart"/>
       <w:r>
         <w:rPr>
           <w:color w:val="000000"/>
         </w:rPr>
         <w:t>budyko</w:t>
       </w:r>
+      <w:proofErr w:type="spellEnd"/>
+      <w:proofErr w:type="gramEnd"/>
+    </w:p>
+    <w:p>
+      <w:pPr>
+        <w:pStyle w:val="HTMLPreformatted"/>
+        <w:shd w:val="clear" w:color="auto" w:fill="FFFFFF"/>
+        <w:rPr>
+          <w:color w:val="000000"/>
+        </w:rPr>
+      </w:pPr>
     </w:p>
     <w:p>
       <w:pPr>
@@ -2169,6 +2857,8 @@
         <w:shd w:val="clear" w:color="auto" w:fill="FFFFFF"/>
         <w:rPr>
           <w:rFonts w:asciiTheme="minorHAnsi" w:hAnsiTheme="minorHAnsi" w:cstheme="minorHAnsi"/>
+          <w:b/>
+          <w:bCs/>
           <w:color w:val="000000"/>
           <w:sz w:val="22"/>
           <w:szCs w:val="22"/>
@@ -2177,21 +2867,26 @@
       <w:r>
         <w:rPr>
           <w:rFonts w:asciiTheme="minorHAnsi" w:hAnsiTheme="minorHAnsi" w:cstheme="minorHAnsi"/>
+          <w:b/>
+          <w:bCs/>
           <w:color w:val="000000"/>
           <w:sz w:val="22"/>
           <w:szCs w:val="22"/>
         </w:rPr>
-        <w:t>Hydrostat</w:t>
-      </w:r>
-      <w:r>
+        <w:t>Hydrostat submodule</w:t>
+      </w:r>
+    </w:p>
+    <w:p>
+      <w:pPr>
+        <w:pStyle w:val="HTMLPreformatted"/>
+        <w:shd w:val="clear" w:color="auto" w:fill="FFFFFF"/>
         <w:rPr>
           <w:rFonts w:asciiTheme="minorHAnsi" w:hAnsiTheme="minorHAnsi" w:cstheme="minorHAnsi"/>
           <w:color w:val="000000"/>
           <w:sz w:val="22"/>
           <w:szCs w:val="22"/>
         </w:rPr>
-        <w:t xml:space="preserve"> submodule</w:t>
-      </w:r>
+      </w:pPr>
     </w:p>
     <w:p>
       <w:pPr>
@@ -2204,18 +2899,15 @@
           <w:szCs w:val="22"/>
         </w:rPr>
       </w:pPr>
-    </w:p>
-    <w:p>
-      <w:pPr>
-        <w:pStyle w:val="HTMLPreformatted"/>
-        <w:shd w:val="clear" w:color="auto" w:fill="FFFFFF"/>
+      <w:r>
         <w:rPr>
           <w:rFonts w:asciiTheme="minorHAnsi" w:hAnsiTheme="minorHAnsi" w:cstheme="minorHAnsi"/>
           <w:color w:val="000000"/>
           <w:sz w:val="22"/>
           <w:szCs w:val="22"/>
         </w:rPr>
-      </w:pPr>
+        <w:t>The hydrostat submodule evaluates the observed and simulated timeseries and returns objective functions. Here</w:t>
+      </w:r>
       <w:r>
         <w:rPr>
           <w:rFonts w:asciiTheme="minorHAnsi" w:hAnsiTheme="minorHAnsi" w:cstheme="minorHAnsi"/>
@@ -2223,7 +2915,54 @@
           <w:sz w:val="22"/>
           <w:szCs w:val="22"/>
         </w:rPr>
-        <w:t>The hydrostat submodule evalutates the observed and simulated timeseries and returns objective functions. Here we added a few function to return a Budyko objective function.</w:t>
+        <w:t>,</w:t>
+      </w:r>
+      <w:r>
+        <w:rPr>
+          <w:rFonts w:asciiTheme="minorHAnsi" w:hAnsiTheme="minorHAnsi" w:cstheme="minorHAnsi"/>
+          <w:color w:val="000000"/>
+          <w:sz w:val="22"/>
+          <w:szCs w:val="22"/>
+        </w:rPr>
+        <w:t xml:space="preserve"> we added a few function</w:t>
+      </w:r>
+      <w:r>
+        <w:rPr>
+          <w:rFonts w:asciiTheme="minorHAnsi" w:hAnsiTheme="minorHAnsi" w:cstheme="minorHAnsi"/>
+          <w:color w:val="000000"/>
+          <w:sz w:val="22"/>
+          <w:szCs w:val="22"/>
+        </w:rPr>
+        <w:t>s</w:t>
+      </w:r>
+      <w:r>
+        <w:rPr>
+          <w:rFonts w:asciiTheme="minorHAnsi" w:hAnsiTheme="minorHAnsi" w:cstheme="minorHAnsi"/>
+          <w:color w:val="000000"/>
+          <w:sz w:val="22"/>
+          <w:szCs w:val="22"/>
+        </w:rPr>
+        <w:t xml:space="preserve"> to return a </w:t>
+      </w:r>
+      <w:proofErr w:type="spellStart"/>
+      <w:r>
+        <w:rPr>
+          <w:rFonts w:asciiTheme="minorHAnsi" w:hAnsiTheme="minorHAnsi" w:cstheme="minorHAnsi"/>
+          <w:color w:val="000000"/>
+          <w:sz w:val="22"/>
+          <w:szCs w:val="22"/>
+        </w:rPr>
+        <w:t>Budyko</w:t>
+      </w:r>
+      <w:proofErr w:type="spellEnd"/>
+      <w:r>
+        <w:rPr>
+          <w:rFonts w:asciiTheme="minorHAnsi" w:hAnsiTheme="minorHAnsi" w:cstheme="minorHAnsi"/>
+          <w:color w:val="000000"/>
+          <w:sz w:val="22"/>
+          <w:szCs w:val="22"/>
+        </w:rPr>
+        <w:t xml:space="preserve"> objective function.</w:t>
       </w:r>
     </w:p>
     <w:p>
@@ -2287,6 +3026,8 @@
         <w:shd w:val="clear" w:color="auto" w:fill="FFFFFF"/>
         <w:rPr>
           <w:rFonts w:asciiTheme="minorHAnsi" w:hAnsiTheme="minorHAnsi" w:cstheme="minorHAnsi"/>
+          <w:b/>
+          <w:bCs/>
           <w:color w:val="000000"/>
           <w:sz w:val="22"/>
           <w:szCs w:val="22"/>
@@ -2295,6 +3036,8 @@
       <w:r>
         <w:rPr>
           <w:rFonts w:asciiTheme="minorHAnsi" w:hAnsiTheme="minorHAnsi" w:cstheme="minorHAnsi"/>
+          <w:b/>
+          <w:bCs/>
           <w:color w:val="000000"/>
           <w:sz w:val="22"/>
           <w:szCs w:val="22"/>
@@ -2392,7 +3135,7 @@
           <w:sz w:val="22"/>
           <w:szCs w:val="22"/>
         </w:rPr>
-        <w:t>Change to this in the settings file.</w:t>
+        <w:t>Change this in the settings file.</w:t>
       </w:r>
     </w:p>
     <w:p>
@@ -2499,6 +3242,36 @@
     </w:p>
     <w:p>
       <w:pPr>
+        <w:rPr>
+          <w:rFonts w:eastAsia="Times New Roman" w:cstheme="minorHAnsi"/>
+          <w:color w:val="000000"/>
+        </w:rPr>
+      </w:pPr>
+      <w:r>
+        <w:rPr>
+          <w:rFonts w:eastAsia="Times New Roman" w:cstheme="minorHAnsi"/>
+          <w:color w:val="000000"/>
+        </w:rPr>
+        <w:br w:type="page"/>
+      </w:r>
+    </w:p>
+    <w:p>
+      <w:pPr>
+        <w:pStyle w:val="Heading1"/>
+        <w:rPr>
+          <w:rFonts w:eastAsia="Times New Roman"/>
+        </w:rPr>
+      </w:pPr>
+      <w:r>
+        <w:rPr>
+          <w:rFonts w:eastAsia="Times New Roman"/>
+        </w:rPr>
+        <w:lastRenderedPageBreak/>
+        <w:t>Results</w:t>
+      </w:r>
+    </w:p>
+    <w:p>
+      <w:pPr>
         <w:shd w:val="clear" w:color="auto" w:fill="FFFFFF"/>
         <w:tabs>
           <w:tab w:val="left" w:pos="916"/>
@@ -2577,6 +3350,207 @@
           <w:color w:val="000000"/>
         </w:rPr>
       </w:pPr>
+      <w:r>
+        <w:rPr>
+          <w:noProof/>
+        </w:rPr>
+        <w:drawing>
+          <wp:anchor distT="0" distB="0" distL="114300" distR="114300" simplePos="0" relativeHeight="251660288" behindDoc="0" locked="0" layoutInCell="1" allowOverlap="1" wp14:anchorId="1804C0BA" wp14:editId="1E673A4D">
+            <wp:simplePos x="0" y="0"/>
+            <wp:positionH relativeFrom="column">
+              <wp:posOffset>2965837</wp:posOffset>
+            </wp:positionH>
+            <wp:positionV relativeFrom="paragraph">
+              <wp:posOffset>62003</wp:posOffset>
+            </wp:positionV>
+            <wp:extent cx="2512612" cy="3437095"/>
+            <wp:effectExtent l="0" t="0" r="2540" b="0"/>
+            <wp:wrapNone/>
+            <wp:docPr id="4" name="Picture 4"/>
+            <wp:cNvGraphicFramePr>
+              <a:graphicFrameLocks xmlns:a="http://schemas.openxmlformats.org/drawingml/2006/main" noChangeAspect="1"/>
+            </wp:cNvGraphicFramePr>
+            <a:graphic xmlns:a="http://schemas.openxmlformats.org/drawingml/2006/main">
+              <a:graphicData uri="http://schemas.openxmlformats.org/drawingml/2006/picture">
+                <pic:pic xmlns:pic="http://schemas.openxmlformats.org/drawingml/2006/picture">
+                  <pic:nvPicPr>
+                    <pic:cNvPr id="0" name="Picture 3"/>
+                    <pic:cNvPicPr>
+                      <a:picLocks noChangeAspect="1" noChangeArrowheads="1"/>
+                    </pic:cNvPicPr>
+                  </pic:nvPicPr>
+                  <pic:blipFill>
+                    <a:blip r:embed="rId11" cstate="print">
+                      <a:extLst>
+                        <a:ext uri="{28A0092B-C50C-407E-A947-70E740481C1C}">
+                          <a14:useLocalDpi xmlns:a14="http://schemas.microsoft.com/office/drawing/2010/main" val="0"/>
+                        </a:ext>
+                      </a:extLst>
+                    </a:blip>
+                    <a:srcRect/>
+                    <a:stretch>
+                      <a:fillRect/>
+                    </a:stretch>
+                  </pic:blipFill>
+                  <pic:spPr bwMode="auto">
+                    <a:xfrm>
+                      <a:off x="0" y="0"/>
+                      <a:ext cx="2513164" cy="3437850"/>
+                    </a:xfrm>
+                    <a:prstGeom prst="rect">
+                      <a:avLst/>
+                    </a:prstGeom>
+                    <a:noFill/>
+                    <a:ln>
+                      <a:noFill/>
+                    </a:ln>
+                  </pic:spPr>
+                </pic:pic>
+              </a:graphicData>
+            </a:graphic>
+            <wp14:sizeRelH relativeFrom="margin">
+              <wp14:pctWidth>0</wp14:pctWidth>
+            </wp14:sizeRelH>
+            <wp14:sizeRelV relativeFrom="margin">
+              <wp14:pctHeight>0</wp14:pctHeight>
+            </wp14:sizeRelV>
+          </wp:anchor>
+        </w:drawing>
+      </w:r>
+      <w:r>
+        <w:rPr>
+          <w:noProof/>
+        </w:rPr>
+        <w:drawing>
+          <wp:inline distT="0" distB="0" distL="0" distR="0" wp14:anchorId="7BCD5F2D" wp14:editId="24925F85">
+            <wp:extent cx="2584174" cy="3533556"/>
+            <wp:effectExtent l="0" t="0" r="6985" b="0"/>
+            <wp:docPr id="2" name="Picture 2"/>
+            <wp:cNvGraphicFramePr>
+              <a:graphicFrameLocks xmlns:a="http://schemas.openxmlformats.org/drawingml/2006/main" noChangeAspect="1"/>
+            </wp:cNvGraphicFramePr>
+            <a:graphic xmlns:a="http://schemas.openxmlformats.org/drawingml/2006/main">
+              <a:graphicData uri="http://schemas.openxmlformats.org/drawingml/2006/picture">
+                <pic:pic xmlns:pic="http://schemas.openxmlformats.org/drawingml/2006/picture">
+                  <pic:nvPicPr>
+                    <pic:cNvPr id="0" name="Picture 1"/>
+                    <pic:cNvPicPr>
+                      <a:picLocks noChangeAspect="1" noChangeArrowheads="1"/>
+                    </pic:cNvPicPr>
+                  </pic:nvPicPr>
+                  <pic:blipFill>
+                    <a:blip r:embed="rId12" cstate="print">
+                      <a:extLst>
+                        <a:ext uri="{28A0092B-C50C-407E-A947-70E740481C1C}">
+                          <a14:useLocalDpi xmlns:a14="http://schemas.microsoft.com/office/drawing/2010/main" val="0"/>
+                        </a:ext>
+                      </a:extLst>
+                    </a:blip>
+                    <a:srcRect/>
+                    <a:stretch>
+                      <a:fillRect/>
+                    </a:stretch>
+                  </pic:blipFill>
+                  <pic:spPr bwMode="auto">
+                    <a:xfrm>
+                      <a:off x="0" y="0"/>
+                      <a:ext cx="2604986" cy="3562014"/>
+                    </a:xfrm>
+                    <a:prstGeom prst="rect">
+                      <a:avLst/>
+                    </a:prstGeom>
+                    <a:noFill/>
+                    <a:ln>
+                      <a:noFill/>
+                    </a:ln>
+                  </pic:spPr>
+                </pic:pic>
+              </a:graphicData>
+            </a:graphic>
+          </wp:inline>
+        </w:drawing>
+      </w:r>
+    </w:p>
+    <w:p>
+      <w:pPr>
+        <w:shd w:val="clear" w:color="auto" w:fill="FFFFFF"/>
+        <w:tabs>
+          <w:tab w:val="left" w:pos="916"/>
+          <w:tab w:val="left" w:pos="1832"/>
+          <w:tab w:val="left" w:pos="2748"/>
+          <w:tab w:val="left" w:pos="3664"/>
+          <w:tab w:val="left" w:pos="4580"/>
+          <w:tab w:val="left" w:pos="5496"/>
+          <w:tab w:val="left" w:pos="6412"/>
+          <w:tab w:val="left" w:pos="7328"/>
+          <w:tab w:val="left" w:pos="8244"/>
+          <w:tab w:val="left" w:pos="9160"/>
+          <w:tab w:val="left" w:pos="10076"/>
+          <w:tab w:val="left" w:pos="10992"/>
+          <w:tab w:val="left" w:pos="11908"/>
+          <w:tab w:val="left" w:pos="12824"/>
+          <w:tab w:val="left" w:pos="13740"/>
+          <w:tab w:val="left" w:pos="14656"/>
+        </w:tabs>
+        <w:rPr>
+          <w:rFonts w:eastAsia="Times New Roman" w:cstheme="minorHAnsi"/>
+          <w:color w:val="000000"/>
+        </w:rPr>
+      </w:pPr>
+    </w:p>
+    <w:p>
+      <w:pPr>
+        <w:shd w:val="clear" w:color="auto" w:fill="FFFFFF"/>
+        <w:tabs>
+          <w:tab w:val="left" w:pos="916"/>
+          <w:tab w:val="left" w:pos="1832"/>
+          <w:tab w:val="left" w:pos="2748"/>
+          <w:tab w:val="left" w:pos="3664"/>
+          <w:tab w:val="left" w:pos="4580"/>
+          <w:tab w:val="left" w:pos="5496"/>
+          <w:tab w:val="left" w:pos="6412"/>
+          <w:tab w:val="left" w:pos="7328"/>
+          <w:tab w:val="left" w:pos="8244"/>
+          <w:tab w:val="left" w:pos="9160"/>
+          <w:tab w:val="left" w:pos="10076"/>
+          <w:tab w:val="left" w:pos="10992"/>
+          <w:tab w:val="left" w:pos="11908"/>
+          <w:tab w:val="left" w:pos="12824"/>
+          <w:tab w:val="left" w:pos="13740"/>
+          <w:tab w:val="left" w:pos="14656"/>
+        </w:tabs>
+        <w:rPr>
+          <w:rFonts w:eastAsia="Times New Roman" w:cstheme="minorHAnsi"/>
+          <w:color w:val="000000"/>
+        </w:rPr>
+      </w:pPr>
+    </w:p>
+    <w:p>
+      <w:pPr>
+        <w:shd w:val="clear" w:color="auto" w:fill="FFFFFF"/>
+        <w:tabs>
+          <w:tab w:val="left" w:pos="916"/>
+          <w:tab w:val="left" w:pos="1832"/>
+          <w:tab w:val="left" w:pos="2748"/>
+          <w:tab w:val="left" w:pos="3664"/>
+          <w:tab w:val="left" w:pos="4580"/>
+          <w:tab w:val="left" w:pos="5496"/>
+          <w:tab w:val="left" w:pos="6412"/>
+          <w:tab w:val="left" w:pos="7328"/>
+          <w:tab w:val="left" w:pos="8244"/>
+          <w:tab w:val="left" w:pos="9160"/>
+          <w:tab w:val="left" w:pos="10076"/>
+          <w:tab w:val="left" w:pos="10992"/>
+          <w:tab w:val="left" w:pos="11908"/>
+          <w:tab w:val="left" w:pos="12824"/>
+          <w:tab w:val="left" w:pos="13740"/>
+          <w:tab w:val="left" w:pos="14656"/>
+        </w:tabs>
+        <w:rPr>
+          <w:rFonts w:eastAsia="Times New Roman" w:cstheme="minorHAnsi"/>
+          <w:color w:val="000000"/>
+        </w:rPr>
+      </w:pPr>
     </w:p>
     <w:p/>
     <w:p>
@@ -2596,6 +3570,266 @@
         <w:pStyle w:val="ListParagraph"/>
         <w:ind w:left="360"/>
       </w:pPr>
+      <w:r>
+        <w:rPr>
+          <w:noProof/>
+        </w:rPr>
+        <w:drawing>
+          <wp:anchor distT="0" distB="0" distL="114300" distR="114300" simplePos="0" relativeHeight="251661312" behindDoc="0" locked="0" layoutInCell="1" allowOverlap="1" wp14:anchorId="67B11015" wp14:editId="5A1CF93C">
+            <wp:simplePos x="0" y="0"/>
+            <wp:positionH relativeFrom="column">
+              <wp:posOffset>3077155</wp:posOffset>
+            </wp:positionH>
+            <wp:positionV relativeFrom="paragraph">
+              <wp:posOffset>100413</wp:posOffset>
+            </wp:positionV>
+            <wp:extent cx="2363227" cy="3235102"/>
+            <wp:effectExtent l="0" t="0" r="0" b="3810"/>
+            <wp:wrapNone/>
+            <wp:docPr id="6" name="Picture 6"/>
+            <wp:cNvGraphicFramePr>
+              <a:graphicFrameLocks xmlns:a="http://schemas.openxmlformats.org/drawingml/2006/main" noChangeAspect="1"/>
+            </wp:cNvGraphicFramePr>
+            <a:graphic xmlns:a="http://schemas.openxmlformats.org/drawingml/2006/main">
+              <a:graphicData uri="http://schemas.openxmlformats.org/drawingml/2006/picture">
+                <pic:pic xmlns:pic="http://schemas.openxmlformats.org/drawingml/2006/picture">
+                  <pic:nvPicPr>
+                    <pic:cNvPr id="0" name="Picture 7"/>
+                    <pic:cNvPicPr>
+                      <a:picLocks noChangeAspect="1" noChangeArrowheads="1"/>
+                    </pic:cNvPicPr>
+                  </pic:nvPicPr>
+                  <pic:blipFill>
+                    <a:blip r:embed="rId13" cstate="print">
+                      <a:extLst>
+                        <a:ext uri="{28A0092B-C50C-407E-A947-70E740481C1C}">
+                          <a14:useLocalDpi xmlns:a14="http://schemas.microsoft.com/office/drawing/2010/main" val="0"/>
+                        </a:ext>
+                      </a:extLst>
+                    </a:blip>
+                    <a:srcRect/>
+                    <a:stretch>
+                      <a:fillRect/>
+                    </a:stretch>
+                  </pic:blipFill>
+                  <pic:spPr bwMode="auto">
+                    <a:xfrm>
+                      <a:off x="0" y="0"/>
+                      <a:ext cx="2363619" cy="3235639"/>
+                    </a:xfrm>
+                    <a:prstGeom prst="rect">
+                      <a:avLst/>
+                    </a:prstGeom>
+                    <a:noFill/>
+                    <a:ln>
+                      <a:noFill/>
+                    </a:ln>
+                  </pic:spPr>
+                </pic:pic>
+              </a:graphicData>
+            </a:graphic>
+            <wp14:sizeRelH relativeFrom="margin">
+              <wp14:pctWidth>0</wp14:pctWidth>
+            </wp14:sizeRelH>
+            <wp14:sizeRelV relativeFrom="margin">
+              <wp14:pctHeight>0</wp14:pctHeight>
+            </wp14:sizeRelV>
+          </wp:anchor>
+        </w:drawing>
+      </w:r>
+      <w:r>
+        <w:rPr>
+          <w:noProof/>
+        </w:rPr>
+        <w:drawing>
+          <wp:inline distT="0" distB="0" distL="0" distR="0" wp14:anchorId="33DAFDEA" wp14:editId="3271FDA9">
+            <wp:extent cx="2441050" cy="3341637"/>
+            <wp:effectExtent l="0" t="0" r="0" b="0"/>
+            <wp:docPr id="5" name="Picture 5"/>
+            <wp:cNvGraphicFramePr>
+              <a:graphicFrameLocks xmlns:a="http://schemas.openxmlformats.org/drawingml/2006/main" noChangeAspect="1"/>
+            </wp:cNvGraphicFramePr>
+            <a:graphic xmlns:a="http://schemas.openxmlformats.org/drawingml/2006/main">
+              <a:graphicData uri="http://schemas.openxmlformats.org/drawingml/2006/picture">
+                <pic:pic xmlns:pic="http://schemas.openxmlformats.org/drawingml/2006/picture">
+                  <pic:nvPicPr>
+                    <pic:cNvPr id="0" name="Picture 5"/>
+                    <pic:cNvPicPr>
+                      <a:picLocks noChangeAspect="1" noChangeArrowheads="1"/>
+                    </pic:cNvPicPr>
+                  </pic:nvPicPr>
+                  <pic:blipFill>
+                    <a:blip r:embed="rId14" cstate="print">
+                      <a:extLst>
+                        <a:ext uri="{28A0092B-C50C-407E-A947-70E740481C1C}">
+                          <a14:useLocalDpi xmlns:a14="http://schemas.microsoft.com/office/drawing/2010/main" val="0"/>
+                        </a:ext>
+                      </a:extLst>
+                    </a:blip>
+                    <a:srcRect/>
+                    <a:stretch>
+                      <a:fillRect/>
+                    </a:stretch>
+                  </pic:blipFill>
+                  <pic:spPr bwMode="auto">
+                    <a:xfrm>
+                      <a:off x="0" y="0"/>
+                      <a:ext cx="2447784" cy="3350856"/>
+                    </a:xfrm>
+                    <a:prstGeom prst="rect">
+                      <a:avLst/>
+                    </a:prstGeom>
+                    <a:noFill/>
+                    <a:ln>
+                      <a:noFill/>
+                    </a:ln>
+                  </pic:spPr>
+                </pic:pic>
+              </a:graphicData>
+            </a:graphic>
+          </wp:inline>
+        </w:drawing>
+      </w:r>
+    </w:p>
+    <w:p>
+      <w:pPr>
+        <w:pStyle w:val="ListParagraph"/>
+        <w:ind w:left="360"/>
+      </w:pPr>
+      <w:r>
+        <w:t>Fig 5</w:t>
+      </w:r>
+    </w:p>
+    <w:p>
+      <w:pPr>
+        <w:pStyle w:val="ListParagraph"/>
+        <w:ind w:left="360"/>
+      </w:pPr>
+    </w:p>
+    <w:p>
+      <w:pPr>
+        <w:pStyle w:val="ListParagraph"/>
+        <w:ind w:left="360"/>
+      </w:pPr>
+      <w:r>
+        <w:rPr>
+          <w:noProof/>
+        </w:rPr>
+        <w:lastRenderedPageBreak/>
+        <w:drawing>
+          <wp:inline distT="0" distB="0" distL="0" distR="0" wp14:anchorId="4324315F" wp14:editId="635289E6">
+            <wp:extent cx="5913755" cy="2755900"/>
+            <wp:effectExtent l="0" t="0" r="0" b="6350"/>
+            <wp:docPr id="7" name="Picture 7"/>
+            <wp:cNvGraphicFramePr>
+              <a:graphicFrameLocks xmlns:a="http://schemas.openxmlformats.org/drawingml/2006/main" noChangeAspect="1"/>
+            </wp:cNvGraphicFramePr>
+            <a:graphic xmlns:a="http://schemas.openxmlformats.org/drawingml/2006/main">
+              <a:graphicData uri="http://schemas.openxmlformats.org/drawingml/2006/picture">
+                <pic:pic xmlns:pic="http://schemas.openxmlformats.org/drawingml/2006/picture">
+                  <pic:nvPicPr>
+                    <pic:cNvPr id="0" name="Picture 2"/>
+                    <pic:cNvPicPr>
+                      <a:picLocks noChangeAspect="1" noChangeArrowheads="1"/>
+                    </pic:cNvPicPr>
+                  </pic:nvPicPr>
+                  <pic:blipFill>
+                    <a:blip r:embed="rId15">
+                      <a:extLst>
+                        <a:ext uri="{28A0092B-C50C-407E-A947-70E740481C1C}">
+                          <a14:useLocalDpi xmlns:a14="http://schemas.microsoft.com/office/drawing/2010/main" val="0"/>
+                        </a:ext>
+                      </a:extLst>
+                    </a:blip>
+                    <a:srcRect/>
+                    <a:stretch>
+                      <a:fillRect/>
+                    </a:stretch>
+                  </pic:blipFill>
+                  <pic:spPr bwMode="auto">
+                    <a:xfrm>
+                      <a:off x="0" y="0"/>
+                      <a:ext cx="5913755" cy="2755900"/>
+                    </a:xfrm>
+                    <a:prstGeom prst="rect">
+                      <a:avLst/>
+                    </a:prstGeom>
+                    <a:noFill/>
+                  </pic:spPr>
+                </pic:pic>
+              </a:graphicData>
+            </a:graphic>
+          </wp:inline>
+        </w:drawing>
+      </w:r>
+    </w:p>
+    <w:p>
+      <w:pPr>
+        <w:pStyle w:val="ListParagraph"/>
+        <w:ind w:left="360"/>
+      </w:pPr>
+      <w:r>
+        <w:t>Fig 7. Co</w:t>
+      </w:r>
+      <w:r>
+        <w:t>m</w:t>
+      </w:r>
+      <w:r>
+        <w:t xml:space="preserve">parison of KGE for Zero, </w:t>
+      </w:r>
+      <w:proofErr w:type="spellStart"/>
+      <w:r>
+        <w:t>Budyko</w:t>
+      </w:r>
+      <w:proofErr w:type="spellEnd"/>
+      <w:r>
+        <w:t xml:space="preserve"> and Discharge calibration</w:t>
+      </w:r>
+      <w:r>
+        <w:t xml:space="preserve">. 5 </w:t>
+      </w:r>
+      <w:proofErr w:type="spellStart"/>
+      <w:r>
+        <w:t>armin</w:t>
+      </w:r>
+      <w:proofErr w:type="spellEnd"/>
+      <w:r>
+        <w:t xml:space="preserve"> CWatM model for 1723 stations. Monthly discharge values.</w:t>
+      </w:r>
+    </w:p>
+    <w:p>
+      <w:pPr>
+        <w:pStyle w:val="ListParagraph"/>
+        <w:ind w:left="360"/>
+      </w:pPr>
+    </w:p>
+    <w:p>
+      <w:pPr>
+        <w:pStyle w:val="ListParagraph"/>
+        <w:ind w:left="360"/>
+      </w:pPr>
+      <w:r>
+        <w:t xml:space="preserve">Figure 7 shows that </w:t>
+      </w:r>
+      <w:proofErr w:type="spellStart"/>
+      <w:r>
+        <w:t>Budyko</w:t>
+      </w:r>
+      <w:proofErr w:type="spellEnd"/>
+      <w:r>
+        <w:t xml:space="preserve"> calibration generally improves calibration especially for zero runs below 0.5 KGE</w:t>
+      </w:r>
+      <w:r>
+        <w:t xml:space="preserve">. The less successful the zero run is, the better the </w:t>
+      </w:r>
+      <w:proofErr w:type="spellStart"/>
+      <w:r>
+        <w:t>Budyko</w:t>
+      </w:r>
+      <w:proofErr w:type="spellEnd"/>
+      <w:r>
+        <w:t xml:space="preserve"> calibration.</w:t>
+      </w:r>
     </w:p>
     <w:sectPr>
       <w:pgSz w:w="11906" w:h="16838" w:code="9"/>
@@ -3283,6 +4517,27 @@
     <w:name w:val="Normal"/>
     <w:qFormat/>
   </w:style>
+  <w:style w:type="paragraph" w:styleId="Heading1">
+    <w:name w:val="heading 1"/>
+    <w:basedOn w:val="Normal"/>
+    <w:next w:val="Normal"/>
+    <w:link w:val="Heading1Char"/>
+    <w:uiPriority w:val="9"/>
+    <w:qFormat/>
+    <w:rsid w:val="007F5A43"/>
+    <w:pPr>
+      <w:keepNext/>
+      <w:keepLines/>
+      <w:spacing w:before="240"/>
+      <w:outlineLvl w:val="0"/>
+    </w:pPr>
+    <w:rPr>
+      <w:rFonts w:asciiTheme="majorHAnsi" w:eastAsiaTheme="majorEastAsia" w:hAnsiTheme="majorHAnsi" w:cstheme="majorBidi"/>
+      <w:color w:val="2F5496" w:themeColor="accent1" w:themeShade="BF"/>
+      <w:sz w:val="32"/>
+      <w:szCs w:val="32"/>
+    </w:rPr>
+  </w:style>
   <w:style w:type="character" w:default="1" w:styleId="DefaultParagraphFont">
     <w:name w:val="Default Paragraph Font"/>
     <w:uiPriority w:val="1"/>
@@ -3366,6 +4621,19 @@
       <w:rFonts w:ascii="Courier New" w:eastAsia="Times New Roman" w:hAnsi="Courier New" w:cs="Courier New"/>
       <w:sz w:val="20"/>
       <w:szCs w:val="20"/>
+    </w:rPr>
+  </w:style>
+  <w:style w:type="character" w:customStyle="1" w:styleId="Heading1Char">
+    <w:name w:val="Heading 1 Char"/>
+    <w:basedOn w:val="DefaultParagraphFont"/>
+    <w:link w:val="Heading1"/>
+    <w:uiPriority w:val="9"/>
+    <w:rsid w:val="007F5A43"/>
+    <w:rPr>
+      <w:rFonts w:asciiTheme="majorHAnsi" w:eastAsiaTheme="majorEastAsia" w:hAnsiTheme="majorHAnsi" w:cstheme="majorBidi"/>
+      <w:color w:val="2F5496" w:themeColor="accent1" w:themeShade="BF"/>
+      <w:sz w:val="32"/>
+      <w:szCs w:val="32"/>
     </w:rPr>
   </w:style>
 </w:styles>

</xml_diff>